<commit_message>
Presentation modified Report updated
</commit_message>
<xml_diff>
--- a/docs/Modeling Politogenesis.docx
+++ b/docs/Modeling Politogenesis.docx
@@ -1,6 +1,6 @@
 
 <file path=word/document.xml><?xml version="1.0" encoding="utf-8"?>
-<w:document xmlns:wpc="http://schemas.microsoft.com/office/word/2010/wordprocessingCanvas" xmlns:mo="http://schemas.microsoft.com/office/mac/office/2008/main" xmlns:mc="http://schemas.openxmlformats.org/markup-compatibility/2006" xmlns:mv="urn:schemas-microsoft-com:mac:vml" xmlns:o="urn:schemas-microsoft-com:office:office" xmlns:r="http://schemas.openxmlformats.org/officeDocument/2006/relationships" xmlns:m="http://schemas.openxmlformats.org/officeDocument/2006/math" xmlns:v="urn:schemas-microsoft-com:vml" xmlns:wp14="http://schemas.microsoft.com/office/word/2010/wordprocessingDrawing" xmlns:wp="http://schemas.openxmlformats.org/drawingml/2006/wordprocessingDrawing" xmlns:w10="urn:schemas-microsoft-com:office:word" xmlns:w="http://schemas.openxmlformats.org/wordprocessingml/2006/main" xmlns:w14="http://schemas.microsoft.com/office/word/2010/wordml" xmlns:wpg="http://schemas.microsoft.com/office/word/2010/wordprocessingGroup" xmlns:wpi="http://schemas.microsoft.com/office/word/2010/wordprocessingInk" xmlns:wne="http://schemas.microsoft.com/office/word/2006/wordml" xmlns:wps="http://schemas.microsoft.com/office/word/2010/wordprocessingShape" mc:Ignorable="w14 wp14">
+<w:document xmlns:wpc="http://schemas.microsoft.com/office/word/2010/wordprocessingCanvas" xmlns:mc="http://schemas.openxmlformats.org/markup-compatibility/2006" xmlns:o="urn:schemas-microsoft-com:office:office" xmlns:r="http://schemas.openxmlformats.org/officeDocument/2006/relationships" xmlns:m="http://schemas.openxmlformats.org/officeDocument/2006/math" xmlns:v="urn:schemas-microsoft-com:vml" xmlns:wp14="http://schemas.microsoft.com/office/word/2010/wordprocessingDrawing" xmlns:wp="http://schemas.openxmlformats.org/drawingml/2006/wordprocessingDrawing" xmlns:w10="urn:schemas-microsoft-com:office:word" xmlns:w="http://schemas.openxmlformats.org/wordprocessingml/2006/main" xmlns:w14="http://schemas.microsoft.com/office/word/2010/wordml" xmlns:wpg="http://schemas.microsoft.com/office/word/2010/wordprocessingGroup" xmlns:wpi="http://schemas.microsoft.com/office/word/2010/wordprocessingInk" xmlns:wne="http://schemas.microsoft.com/office/word/2006/wordml" xmlns:wps="http://schemas.microsoft.com/office/word/2010/wordprocessingShape" mc:Ignorable="w14 wp14">
   <w:body>
     <w:p>
       <w:pPr>
@@ -240,20 +240,332 @@
     </w:p>
     <w:p>
       <w:pPr>
+        <w:spacing w:line="276" w:lineRule="auto"/>
+        <w:rPr>
+          <w:szCs w:val="24"/>
+        </w:rPr>
+      </w:pPr>
+      <w:r>
+        <w:rPr>
+          <w:szCs w:val="24"/>
+        </w:rPr>
+        <w:br w:type="page"/>
+      </w:r>
+    </w:p>
+    <w:p>
+      <w:pPr>
         <w:pStyle w:val="Heading2"/>
       </w:pPr>
       <w:r>
+        <w:lastRenderedPageBreak/>
         <w:t>Introduction</w:t>
       </w:r>
     </w:p>
     <w:p>
       <w:pPr>
+        <w:pStyle w:val="Heading3"/>
+      </w:pPr>
+      <w:r>
+        <w:t>Motivation</w:t>
+      </w:r>
+    </w:p>
+    <w:p>
+      <w:pPr>
         <w:jc w:val="both"/>
         <w:rPr>
-          <w:rFonts w:ascii="Calibri" w:hAnsi="Calibri"/>
-          <w:szCs w:val="24"/>
-        </w:rPr>
-      </w:pPr>
+          <w:szCs w:val="24"/>
+        </w:rPr>
+      </w:pPr>
+      <w:r>
+        <w:rPr>
+          <w:szCs w:val="24"/>
+        </w:rPr>
+        <w:t>The origins of the social</w:t>
+      </w:r>
+      <w:r>
+        <w:rPr>
+          <w:szCs w:val="24"/>
+        </w:rPr>
+        <w:t xml:space="preserve"> life</w:t>
+      </w:r>
+      <w:r>
+        <w:rPr>
+          <w:szCs w:val="24"/>
+        </w:rPr>
+        <w:t xml:space="preserve"> is no less a great wonder to social scientist</w:t>
+      </w:r>
+      <w:r>
+        <w:rPr>
+          <w:szCs w:val="24"/>
+        </w:rPr>
+        <w:t>s</w:t>
+      </w:r>
+      <w:r>
+        <w:rPr>
+          <w:szCs w:val="24"/>
+        </w:rPr>
+        <w:t xml:space="preserve"> than what the origins of the universe is to biological or physical scientists.</w:t>
+      </w:r>
+      <w:r>
+        <w:rPr>
+          <w:szCs w:val="24"/>
+        </w:rPr>
+        <w:t xml:space="preserve"> Social complexity </w:t>
+      </w:r>
+      <w:r>
+        <w:rPr>
+          <w:szCs w:val="24"/>
+        </w:rPr>
+        <w:t xml:space="preserve">(polities) </w:t>
+      </w:r>
+      <w:r>
+        <w:rPr>
+          <w:szCs w:val="24"/>
+        </w:rPr>
+        <w:t xml:space="preserve">started </w:t>
+      </w:r>
+      <w:r>
+        <w:rPr>
+          <w:szCs w:val="24"/>
+        </w:rPr>
+        <w:t xml:space="preserve">emerging </w:t>
+      </w:r>
+      <w:r>
+        <w:rPr>
+          <w:szCs w:val="24"/>
+        </w:rPr>
+        <w:t xml:space="preserve">at several places at different times </w:t>
+      </w:r>
+      <w:r>
+        <w:rPr>
+          <w:szCs w:val="24"/>
+        </w:rPr>
+        <w:t>long after humans originated</w:t>
+      </w:r>
+      <w:r>
+        <w:rPr>
+          <w:szCs w:val="24"/>
+        </w:rPr>
+        <w:t>;</w:t>
+      </w:r>
+      <w:r>
+        <w:rPr>
+          <w:szCs w:val="24"/>
+        </w:rPr>
+        <w:t xml:space="preserve"> but when, how and why</w:t>
+      </w:r>
+      <w:r>
+        <w:rPr>
+          <w:szCs w:val="24"/>
+        </w:rPr>
+        <w:t xml:space="preserve"> at those</w:t>
+      </w:r>
+      <w:r>
+        <w:rPr>
+          <w:szCs w:val="24"/>
+        </w:rPr>
+        <w:t xml:space="preserve"> </w:t>
+      </w:r>
+      <w:r>
+        <w:rPr>
+          <w:szCs w:val="24"/>
+        </w:rPr>
+        <w:t xml:space="preserve">particular </w:t>
+      </w:r>
+      <w:r>
+        <w:rPr>
+          <w:szCs w:val="24"/>
+        </w:rPr>
+        <w:t>time</w:t>
+      </w:r>
+      <w:r>
+        <w:rPr>
+          <w:szCs w:val="24"/>
+        </w:rPr>
+        <w:t xml:space="preserve">s </w:t>
+      </w:r>
+      <w:r>
+        <w:rPr>
+          <w:szCs w:val="24"/>
+        </w:rPr>
+        <w:t xml:space="preserve">and </w:t>
+      </w:r>
+      <w:r>
+        <w:rPr>
+          <w:szCs w:val="24"/>
+        </w:rPr>
+        <w:t>places</w:t>
+      </w:r>
+      <w:r>
+        <w:rPr>
+          <w:szCs w:val="24"/>
+        </w:rPr>
+        <w:t>?</w:t>
+      </w:r>
+    </w:p>
+    <w:p>
+      <w:pPr>
+        <w:jc w:val="both"/>
+        <w:rPr>
+          <w:szCs w:val="24"/>
+        </w:rPr>
+      </w:pPr>
+      <w:r>
+        <w:rPr>
+          <w:szCs w:val="24"/>
+        </w:rPr>
+        <w:t>Besides the intrinsic wonder the politogenesis problem possess, we can list several significant benefits of</w:t>
+      </w:r>
+      <w:r>
+        <w:rPr>
+          <w:szCs w:val="24"/>
+        </w:rPr>
+        <w:t xml:space="preserve"> studying </w:t>
+      </w:r>
+      <w:r>
+        <w:rPr>
+          <w:szCs w:val="24"/>
+        </w:rPr>
+        <w:t>this phenomenon.</w:t>
+      </w:r>
+      <w:r>
+        <w:rPr>
+          <w:szCs w:val="24"/>
+        </w:rPr>
+        <w:t xml:space="preserve"> I will categorize these benefits under thee classes: </w:t>
+      </w:r>
+      <w:proofErr w:type="spellStart"/>
+      <w:r>
+        <w:rPr>
+          <w:szCs w:val="24"/>
+        </w:rPr>
+        <w:t>i</w:t>
+      </w:r>
+      <w:proofErr w:type="spellEnd"/>
+      <w:r>
+        <w:rPr>
+          <w:szCs w:val="24"/>
+        </w:rPr>
+        <w:t xml:space="preserve">) past, ii) present, and iii) future. </w:t>
+      </w:r>
+      <w:r>
+        <w:rPr>
+          <w:szCs w:val="24"/>
+        </w:rPr>
+        <w:t>First, b</w:t>
+      </w:r>
+      <w:r>
+        <w:rPr>
+          <w:szCs w:val="24"/>
+        </w:rPr>
+        <w:t>y increasing our understanding about earliest complex societies we could argue more robust theories on development of more complex societies.</w:t>
+      </w:r>
+      <w:r>
+        <w:rPr>
+          <w:szCs w:val="24"/>
+        </w:rPr>
+        <w:t xml:space="preserve"> This is my description for the benefits of the past.</w:t>
+      </w:r>
+      <w:r>
+        <w:rPr>
+          <w:szCs w:val="24"/>
+        </w:rPr>
+        <w:t xml:space="preserve"> Second, people being identified by the time they live in, it is no easier to comprehend contemporary sociopolitical complexity.</w:t>
+      </w:r>
+      <w:r>
+        <w:rPr>
+          <w:szCs w:val="24"/>
+        </w:rPr>
+        <w:t xml:space="preserve"> Having a better understanding of the earliest complexity emergence we can detach ourselves and look from a br</w:t>
+      </w:r>
+      <w:r>
+        <w:rPr>
+          <w:szCs w:val="24"/>
+        </w:rPr>
+        <w:t>o</w:t>
+      </w:r>
+      <w:r>
+        <w:rPr>
+          <w:szCs w:val="24"/>
+        </w:rPr>
+        <w:t>ader perspective to the present.</w:t>
+      </w:r>
+      <w:r>
+        <w:rPr>
+          <w:szCs w:val="24"/>
+        </w:rPr>
+        <w:t xml:space="preserve"> Last but not least, in order to come up with some possible insights for the future we first have to examine the past.</w:t>
+      </w:r>
+      <w:r>
+        <w:rPr>
+          <w:szCs w:val="24"/>
+        </w:rPr>
+        <w:t xml:space="preserve"> We learn from the past, we test and verify theories again by the data of </w:t>
+      </w:r>
+      <w:r>
+        <w:rPr>
+          <w:szCs w:val="24"/>
+        </w:rPr>
+        <w:t xml:space="preserve">the </w:t>
+      </w:r>
+      <w:r>
+        <w:rPr>
+          <w:szCs w:val="24"/>
+        </w:rPr>
+        <w:t xml:space="preserve">past and also </w:t>
+      </w:r>
+      <w:r>
+        <w:rPr>
+          <w:szCs w:val="24"/>
+        </w:rPr>
+        <w:t xml:space="preserve">of </w:t>
+      </w:r>
+      <w:r>
+        <w:rPr>
+          <w:szCs w:val="24"/>
+        </w:rPr>
+        <w:t xml:space="preserve">the </w:t>
+      </w:r>
+      <w:r>
+        <w:rPr>
+          <w:szCs w:val="24"/>
+        </w:rPr>
+        <w:t>pre</w:t>
+      </w:r>
+      <w:r>
+        <w:rPr>
+          <w:szCs w:val="24"/>
+        </w:rPr>
+        <w:t>sent and thus we try to predict the future.</w:t>
+      </w:r>
+    </w:p>
+    <w:p>
+      <w:pPr>
+        <w:pStyle w:val="Heading3"/>
+      </w:pPr>
+      <w:r>
+        <w:t>Simple and Complex Societies</w:t>
+      </w:r>
+    </w:p>
+    <w:p>
+      <w:pPr>
+        <w:jc w:val="both"/>
+        <w:rPr>
+          <w:szCs w:val="24"/>
+        </w:rPr>
+      </w:pPr>
+      <w:r>
+        <w:rPr>
+          <w:szCs w:val="24"/>
+        </w:rPr>
+        <w:t>At the beginning, h</w:t>
+      </w:r>
+      <w:r>
+        <w:rPr>
+          <w:szCs w:val="24"/>
+        </w:rPr>
+        <w:t xml:space="preserve">umans used to be living in simple societies. </w:t>
+      </w:r>
       <w:r>
         <w:rPr>
           <w:szCs w:val="24"/>
@@ -270,19 +582,31 @@
         <w:rPr>
           <w:szCs w:val="24"/>
         </w:rPr>
-        <w:t xml:space="preserve">of simple, non-complex societies </w:t>
-      </w:r>
-      <w:r>
-        <w:rPr>
-          <w:szCs w:val="24"/>
-        </w:rPr>
-        <w:t xml:space="preserve">are </w:t>
-      </w:r>
-      <w:r>
-        <w:rPr>
-          <w:szCs w:val="24"/>
-        </w:rPr>
-        <w:t xml:space="preserve">known to be </w:t>
+        <w:t xml:space="preserve">of </w:t>
+      </w:r>
+      <w:r>
+        <w:rPr>
+          <w:szCs w:val="24"/>
+        </w:rPr>
+        <w:t xml:space="preserve">these </w:t>
+      </w:r>
+      <w:r>
+        <w:rPr>
+          <w:szCs w:val="24"/>
+        </w:rPr>
+        <w:t xml:space="preserve">simple, non-complex societies </w:t>
+      </w:r>
+      <w:r>
+        <w:rPr>
+          <w:szCs w:val="24"/>
+        </w:rPr>
+        <w:t>were</w:t>
+      </w:r>
+      <w:r>
+        <w:rPr>
+          <w:szCs w:val="24"/>
+        </w:rPr>
+        <w:t xml:space="preserve"> </w:t>
       </w:r>
       <w:r>
         <w:rPr>
@@ -300,7 +624,19 @@
         <w:rPr>
           <w:szCs w:val="24"/>
         </w:rPr>
-        <w:t xml:space="preserve"> (egalitarian)</w:t>
+        <w:t xml:space="preserve"> (</w:t>
+      </w:r>
+      <w:r>
+        <w:rPr>
+          <w:szCs w:val="24"/>
+        </w:rPr>
+        <w:t xml:space="preserve">i.e., </w:t>
+      </w:r>
+      <w:r>
+        <w:rPr>
+          <w:szCs w:val="24"/>
+        </w:rPr>
+        <w:t>egalitarian)</w:t>
       </w:r>
       <w:r>
         <w:rPr>
@@ -318,7 +654,19 @@
         <w:rPr>
           <w:szCs w:val="24"/>
         </w:rPr>
-        <w:t xml:space="preserve">do not </w:t>
+        <w:t>d</w:t>
+      </w:r>
+      <w:r>
+        <w:rPr>
+          <w:szCs w:val="24"/>
+        </w:rPr>
+        <w:t>id</w:t>
+      </w:r>
+      <w:r>
+        <w:rPr>
+          <w:szCs w:val="24"/>
+        </w:rPr>
+        <w:t xml:space="preserve"> not </w:t>
       </w:r>
       <w:r>
         <w:rPr>
@@ -384,7 +732,19 @@
         <w:rPr>
           <w:szCs w:val="24"/>
         </w:rPr>
-        <w:t xml:space="preserve">relations are </w:t>
+        <w:t xml:space="preserve">relations </w:t>
+      </w:r>
+      <w:r>
+        <w:rPr>
+          <w:szCs w:val="24"/>
+        </w:rPr>
+        <w:t>we</w:t>
+      </w:r>
+      <w:r>
+        <w:rPr>
+          <w:szCs w:val="24"/>
+        </w:rPr>
+        <w:t xml:space="preserve">re </w:t>
       </w:r>
       <w:r>
         <w:rPr>
@@ -398,6 +758,82 @@
         </w:rPr>
         <w:t>.</w:t>
       </w:r>
+    </w:p>
+    <w:p>
+      <w:pPr>
+        <w:jc w:val="both"/>
+        <w:rPr>
+          <w:rFonts w:ascii="Calibri" w:hAnsi="Calibri"/>
+          <w:szCs w:val="24"/>
+        </w:rPr>
+      </w:pPr>
+      <w:r>
+        <w:rPr>
+          <w:szCs w:val="24"/>
+        </w:rPr>
+        <w:lastRenderedPageBreak/>
+        <w:t xml:space="preserve">Complex societies differentiate from simple ones in several ways. The most prominent </w:t>
+      </w:r>
+      <w:r>
+        <w:rPr>
+          <w:szCs w:val="24"/>
+        </w:rPr>
+        <w:t xml:space="preserve">feature </w:t>
+      </w:r>
+      <w:r>
+        <w:rPr>
+          <w:szCs w:val="24"/>
+        </w:rPr>
+        <w:t>of socially complex societies is that</w:t>
+      </w:r>
+      <w:r>
+        <w:rPr>
+          <w:szCs w:val="24"/>
+        </w:rPr>
+        <w:t xml:space="preserve">, even in </w:t>
+      </w:r>
+      <w:r>
+        <w:rPr>
+          <w:szCs w:val="24"/>
+        </w:rPr>
+        <w:t>the simplest complex societies</w:t>
+      </w:r>
+      <w:r>
+        <w:rPr>
+          <w:szCs w:val="24"/>
+        </w:rPr>
+        <w:t xml:space="preserve"> (i.e. chiefdoms</w:t>
+      </w:r>
+      <w:r>
+        <w:rPr>
+          <w:szCs w:val="24"/>
+        </w:rPr>
+        <w:t xml:space="preserve">) political and economic power is exercised by a single person </w:t>
+      </w:r>
+      <w:r>
+        <w:rPr>
+          <w:szCs w:val="24"/>
+        </w:rPr>
+        <w:t>(</w:t>
+      </w:r>
+      <w:r>
+        <w:rPr>
+          <w:szCs w:val="24"/>
+        </w:rPr>
+        <w:t xml:space="preserve">a </w:t>
+      </w:r>
+      <w:r>
+        <w:rPr>
+          <w:szCs w:val="24"/>
+        </w:rPr>
+        <w:t>chief)</w:t>
+      </w:r>
+      <w:r>
+        <w:rPr>
+          <w:szCs w:val="24"/>
+        </w:rPr>
+        <w:t xml:space="preserve"> who is</w:t>
+      </w:r>
       <w:r>
         <w:rPr>
           <w:szCs w:val="24"/>
@@ -408,43 +844,85 @@
         <w:rPr>
           <w:szCs w:val="24"/>
         </w:rPr>
-        <w:t>On t</w:t>
-      </w:r>
-      <w:r>
-        <w:rPr>
-          <w:szCs w:val="24"/>
-        </w:rPr>
-        <w:t xml:space="preserve">he other hand, even in </w:t>
-      </w:r>
-      <w:r>
-        <w:rPr>
-          <w:szCs w:val="24"/>
-        </w:rPr>
-        <w:t>the simplest complex societies</w:t>
-      </w:r>
-      <w:r>
-        <w:rPr>
-          <w:szCs w:val="24"/>
-        </w:rPr>
-        <w:t xml:space="preserve"> (i.e. chiefdoms</w:t>
-      </w:r>
-      <w:r>
-        <w:rPr>
-          <w:szCs w:val="24"/>
-        </w:rPr>
-        <w:t xml:space="preserve">) political and economic power is exercised by a single person </w:t>
-      </w:r>
-      <w:r>
-        <w:rPr>
-          <w:szCs w:val="24"/>
-        </w:rPr>
-        <w:t>(chief)</w:t>
-      </w:r>
-      <w:r>
-        <w:rPr>
-          <w:szCs w:val="24"/>
-        </w:rPr>
-        <w:t xml:space="preserve"> who is</w:t>
+        <w:t>supported by</w:t>
+      </w:r>
+      <w:r>
+        <w:rPr>
+          <w:szCs w:val="24"/>
+        </w:rPr>
+        <w:t xml:space="preserve"> a group of persons </w:t>
+      </w:r>
+      <w:r>
+        <w:rPr>
+          <w:szCs w:val="24"/>
+        </w:rPr>
+        <w:t xml:space="preserve">where each </w:t>
+      </w:r>
+      <w:r>
+        <w:rPr>
+          <w:szCs w:val="24"/>
+        </w:rPr>
+        <w:t xml:space="preserve">of these supporters </w:t>
+      </w:r>
+      <w:r>
+        <w:rPr>
+          <w:szCs w:val="24"/>
+        </w:rPr>
+        <w:t xml:space="preserve">rules </w:t>
+      </w:r>
+      <w:r>
+        <w:rPr>
+          <w:szCs w:val="24"/>
+        </w:rPr>
+        <w:t xml:space="preserve">their own </w:t>
+      </w:r>
+      <w:r>
+        <w:rPr>
+          <w:szCs w:val="24"/>
+        </w:rPr>
+        <w:t>local</w:t>
+      </w:r>
+      <w:r>
+        <w:rPr>
+          <w:szCs w:val="24"/>
+        </w:rPr>
+        <w:t xml:space="preserve"> communities. Therefore, </w:t>
+      </w:r>
+      <w:r>
+        <w:rPr>
+          <w:szCs w:val="24"/>
+        </w:rPr>
+        <w:t>chiefdoms</w:t>
+      </w:r>
+      <w:r>
+        <w:rPr>
+          <w:szCs w:val="24"/>
+        </w:rPr>
+        <w:t xml:space="preserve"> are </w:t>
+      </w:r>
+      <w:r>
+        <w:rPr>
+          <w:szCs w:val="24"/>
+        </w:rPr>
+        <w:t>social</w:t>
+      </w:r>
+      <w:r>
+        <w:rPr>
+          <w:szCs w:val="24"/>
+        </w:rPr>
+        <w:t>ly ranked, have</w:t>
+      </w:r>
+      <w:r>
+        <w:rPr>
+          <w:szCs w:val="24"/>
+        </w:rPr>
+        <w:t xml:space="preserve"> a specialized management, </w:t>
+      </w:r>
+      <w:r>
+        <w:rPr>
+          <w:szCs w:val="24"/>
+        </w:rPr>
+        <w:t>and the social relations are non-kinship based</w:t>
       </w:r>
       <w:r>
         <w:rPr>
@@ -454,66 +932,239 @@
       </w:r>
       <w:r>
         <w:rPr>
-          <w:szCs w:val="24"/>
-        </w:rPr>
-        <w:t>supported by</w:t>
-      </w:r>
-      <w:r>
-        <w:rPr>
-          <w:szCs w:val="24"/>
-        </w:rPr>
-        <w:t xml:space="preserve"> a group of persons </w:t>
-      </w:r>
-      <w:r>
-        <w:rPr>
-          <w:szCs w:val="24"/>
-        </w:rPr>
-        <w:t>where each rules local</w:t>
-      </w:r>
-      <w:r>
-        <w:rPr>
-          <w:szCs w:val="24"/>
-        </w:rPr>
-        <w:t xml:space="preserve"> communities. Therefore, </w:t>
-      </w:r>
-      <w:r>
-        <w:rPr>
-          <w:szCs w:val="24"/>
-        </w:rPr>
-        <w:t>chiefdoms</w:t>
-      </w:r>
-      <w:r>
-        <w:rPr>
-          <w:szCs w:val="24"/>
-        </w:rPr>
-        <w:t xml:space="preserve"> are </w:t>
-      </w:r>
-      <w:r>
-        <w:rPr>
-          <w:szCs w:val="24"/>
-        </w:rPr>
-        <w:t>social</w:t>
-      </w:r>
-      <w:r>
-        <w:rPr>
-          <w:szCs w:val="24"/>
-        </w:rPr>
-        <w:t>ly ranked, have</w:t>
-      </w:r>
-      <w:r>
-        <w:rPr>
-          <w:szCs w:val="24"/>
-        </w:rPr>
-        <w:t xml:space="preserve"> a specialized management, </w:t>
-      </w:r>
-      <w:r>
-        <w:rPr>
-          <w:szCs w:val="24"/>
-        </w:rPr>
-        <w:t>and the social relations are non-kinship based</w:t>
-      </w:r>
-      <w:r>
-        <w:rPr>
+          <w:rFonts w:ascii="Calibri" w:hAnsi="Calibri"/>
+          <w:szCs w:val="24"/>
+        </w:rPr>
+        <w:fldChar w:fldCharType="begin"/>
+      </w:r>
+      <w:r>
+        <w:rPr>
+          <w:rFonts w:ascii="Calibri" w:hAnsi="Calibri"/>
+          <w:szCs w:val="24"/>
+        </w:rPr>
+        <w:instrText xml:space="preserve"> ADDIN ZOTERO_ITEM CSL_CITATION {"citationID":"G80MAL5r","properties":{"formattedCitation":"(Cioffi-Revilla 2014)","plainCitation":"(Cioffi-Revilla 2014)"},"citationItems":[{"id":594,"uris":["http://zotero.org/users/1786553/items/8MX6D7BT"],"uri":["http://zotero.org/users/1786553/items/8MX6D7BT"],"itemData":{"id":594,"type":"report","title":"A Formal Theory of Politogenesis: Towards an Agent Simulation of Social Complexity Origins","publisher":"Social Science Research Network","publisher-place":"Rochester, NY","genre":"SSRN Scholarly Paper","source":"papers.ssrn.com","event-place":"Rochester, NY","abstract":"Agent-based social simulation models are beginning to make significant contributions to scientific understanding of origins of human social complexity (politogenesis). However, social theory remains unclear about the prerequisites of social complexity origins; about things people must have known before the simplest societies could self-organize. In addition, there is a paucity of formal theories of politogenesis. I present a formal mathematical theory of social complexity focused on the phase of human history preceding its initial emergence in selected world regions ca. 10,000 years ago (early Holocene epoch). The formalism uses probability theory and analysis to derive a set of basic, testable results. The main prediction of the theory supports the rare nature of initial social complexity, consistent with observation. Further geospatial applications of the theory predict expected locations for politogenesis, based on prior, causal, theoretically predicted potentials.","URL":"http://papers.ssrn.com/abstract=2429322","number":"ID 2429322","shortTitle":"A Formal Theory of Politogenesis","author":[{"family":"Cioffi-Revilla","given":"Claudio"}],"issued":{"date-parts":[["2014",4,25]]},"accessed":{"date-parts":[["2014",11,6]]}}}],"schema":"https://github.com/citation-style-language/schema/raw/master/csl-citation.json"} </w:instrText>
+      </w:r>
+      <w:r>
+        <w:rPr>
+          <w:rFonts w:ascii="Calibri" w:hAnsi="Calibri"/>
+          <w:szCs w:val="24"/>
+        </w:rPr>
+        <w:fldChar w:fldCharType="separate"/>
+      </w:r>
+      <w:r>
+        <w:rPr>
+          <w:rFonts w:ascii="Calibri" w:hAnsi="Calibri"/>
+          <w:noProof/>
+          <w:szCs w:val="24"/>
+        </w:rPr>
+        <w:t>(Cioffi-Revilla 2014)</w:t>
+      </w:r>
+      <w:r>
+        <w:rPr>
+          <w:rFonts w:ascii="Calibri" w:hAnsi="Calibri"/>
+          <w:szCs w:val="24"/>
+        </w:rPr>
+        <w:fldChar w:fldCharType="end"/>
+      </w:r>
+      <w:r>
+        <w:rPr>
+          <w:rFonts w:ascii="Calibri" w:hAnsi="Calibri"/>
+          <w:szCs w:val="24"/>
+        </w:rPr>
+        <w:t>.</w:t>
+      </w:r>
+    </w:p>
+    <w:p>
+      <w:pPr>
+        <w:jc w:val="both"/>
+        <w:rPr>
+          <w:rFonts w:asciiTheme="majorHAnsi" w:eastAsiaTheme="majorEastAsia" w:hAnsiTheme="majorHAnsi" w:cstheme="majorBidi"/>
+          <w:b/>
+          <w:bCs/>
+          <w:color w:val="4F81BD" w:themeColor="accent1"/>
+        </w:rPr>
+      </w:pPr>
+      <w:r>
+        <w:rPr>
+          <w:rFonts w:asciiTheme="majorHAnsi" w:eastAsiaTheme="majorEastAsia" w:hAnsiTheme="majorHAnsi" w:cstheme="majorBidi"/>
+          <w:b/>
+          <w:bCs/>
+          <w:color w:val="4F81BD" w:themeColor="accent1"/>
+        </w:rPr>
+        <w:t>Social Theories of Politogenesis</w:t>
+      </w:r>
+    </w:p>
+    <w:p>
+      <w:pPr>
+        <w:pStyle w:val="Heading3"/>
+      </w:pPr>
+      <w:r>
+        <w:t>Narrative Theories</w:t>
+      </w:r>
+    </w:p>
+    <w:p>
+      <w:pPr>
+        <w:jc w:val="both"/>
+        <w:rPr>
+          <w:rFonts w:ascii="Calibri" w:hAnsi="Calibri"/>
+          <w:szCs w:val="24"/>
+        </w:rPr>
+      </w:pPr>
+      <w:r>
+        <w:rPr>
+          <w:rFonts w:ascii="Calibri" w:hAnsi="Calibri"/>
+          <w:szCs w:val="24"/>
+        </w:rPr>
+        <w:t xml:space="preserve">We first see the discussion on the origins of polities in the social contract theory of Rousseau </w:t>
+      </w:r>
+      <w:r>
+        <w:rPr>
+          <w:rFonts w:ascii="Calibri" w:hAnsi="Calibri"/>
+        </w:rPr>
+        <w:fldChar w:fldCharType="begin"/>
+      </w:r>
+      <w:r>
+        <w:rPr>
+          <w:rFonts w:ascii="Calibri" w:hAnsi="Calibri"/>
+        </w:rPr>
+        <w:instrText xml:space="preserve"> ADDIN ZOTERO_ITEM CSL_CITATION {"citationID":"F2VMDEp7","properties":{"formattedCitation":"(Rousseau 1762)","plainCitation":"(Rousseau 1762)"},"citationItems":[{"id":240,"uris":["http://zotero.org/users/1786553/items/93DRJJKC"],"uri":["http://zotero.org/users/1786553/items/93DRJJKC"],"itemData":{"id":240,"type":"article-journal","title":"Du contrat social ou Principes de droit politique","container-title":"Oeuvres complètes","volume":"3","author":[{"family":"Rousseau","given":"Jean-Jacques"}],"issued":{"date-parts":[["1762"]]}}}],"schema":"https://github.com/citation-style-language/schema/raw/master/csl-citation.json"} </w:instrText>
+      </w:r>
+      <w:r>
+        <w:rPr>
+          <w:rFonts w:ascii="Calibri" w:hAnsi="Calibri"/>
+        </w:rPr>
+        <w:fldChar w:fldCharType="separate"/>
+      </w:r>
+      <w:r>
+        <w:rPr>
+          <w:rFonts w:ascii="Calibri" w:hAnsi="Calibri"/>
+          <w:noProof/>
+        </w:rPr>
+        <w:t>(Rousseau 1762)</w:t>
+      </w:r>
+      <w:r>
+        <w:rPr>
+          <w:rFonts w:ascii="Calibri" w:hAnsi="Calibri"/>
+        </w:rPr>
+        <w:fldChar w:fldCharType="end"/>
+      </w:r>
+      <w:r>
+        <w:rPr>
+          <w:rFonts w:ascii="Calibri" w:hAnsi="Calibri"/>
+          <w:szCs w:val="24"/>
+        </w:rPr>
+        <w:t>.</w:t>
+      </w:r>
+      <w:r>
+        <w:rPr>
+          <w:rFonts w:ascii="Calibri" w:hAnsi="Calibri"/>
+          <w:szCs w:val="24"/>
+        </w:rPr>
+        <w:t xml:space="preserve"> He claimed that </w:t>
+      </w:r>
+      <w:r>
+        <w:rPr>
+          <w:rFonts w:ascii="Calibri" w:hAnsi="Calibri"/>
+          <w:szCs w:val="24"/>
+        </w:rPr>
+        <w:t>hunter-gatherer society were egalitarian and lacked social institutions for collective governance</w:t>
+      </w:r>
+      <w:r>
+        <w:rPr>
+          <w:rFonts w:ascii="Calibri" w:hAnsi="Calibri"/>
+          <w:szCs w:val="24"/>
+        </w:rPr>
+        <w:t xml:space="preserve">. This indeed came out to be true and </w:t>
+      </w:r>
+      <w:r>
+        <w:rPr>
+          <w:rFonts w:ascii="Calibri" w:hAnsi="Calibri"/>
+          <w:szCs w:val="24"/>
+        </w:rPr>
+        <w:t xml:space="preserve">proved </w:t>
+      </w:r>
+      <w:r>
+        <w:rPr>
+          <w:rFonts w:ascii="Calibri" w:hAnsi="Calibri"/>
+          <w:szCs w:val="24"/>
+        </w:rPr>
+        <w:t xml:space="preserve">with new empirical </w:t>
+      </w:r>
+      <w:r>
+        <w:rPr>
+          <w:rFonts w:ascii="Calibri" w:hAnsi="Calibri"/>
+          <w:szCs w:val="24"/>
+        </w:rPr>
+        <w:t>data attained by the excavations in</w:t>
+      </w:r>
+      <w:r>
+        <w:rPr>
+          <w:rFonts w:ascii="Calibri" w:hAnsi="Calibri"/>
+          <w:szCs w:val="24"/>
+        </w:rPr>
+        <w:t xml:space="preserve"> 20th century</w:t>
+      </w:r>
+      <w:r>
+        <w:rPr>
+          <w:rFonts w:ascii="Calibri" w:hAnsi="Calibri"/>
+          <w:szCs w:val="24"/>
+        </w:rPr>
+        <w:t>.</w:t>
+      </w:r>
+      <w:r>
+        <w:rPr>
+          <w:rFonts w:ascii="Calibri" w:hAnsi="Calibri"/>
+          <w:szCs w:val="24"/>
+        </w:rPr>
+        <w:t xml:space="preserve"> Some other </w:t>
+      </w:r>
+      <w:r>
+        <w:rPr>
+          <w:rFonts w:ascii="Calibri" w:hAnsi="Calibri"/>
+          <w:szCs w:val="24"/>
+        </w:rPr>
+        <w:t xml:space="preserve">supportive </w:t>
+      </w:r>
+      <w:r>
+        <w:rPr>
+          <w:rFonts w:ascii="Calibri" w:hAnsi="Calibri"/>
+          <w:szCs w:val="24"/>
+        </w:rPr>
+        <w:t>narrative and formal social theories of politogenesis have also been introduced since then.</w:t>
+      </w:r>
+    </w:p>
+    <w:p>
+      <w:pPr>
+        <w:jc w:val="both"/>
+        <w:rPr>
+          <w:rFonts w:ascii="Calibri" w:hAnsi="Calibri"/>
+          <w:szCs w:val="24"/>
+        </w:rPr>
+      </w:pPr>
+      <w:r>
+        <w:rPr>
+          <w:rFonts w:ascii="Calibri" w:hAnsi="Calibri"/>
+          <w:szCs w:val="24"/>
+        </w:rPr>
+        <w:t>According to contract theory, after the end of the latest glacial period natural bounties flourished in some places, therefore a</w:t>
+      </w:r>
+      <w:r>
+        <w:rPr>
+          <w:rFonts w:ascii="Calibri" w:hAnsi="Calibri"/>
+          <w:szCs w:val="24"/>
+        </w:rPr>
+        <w:t xml:space="preserve"> “contract” emerged between socia</w:t>
+      </w:r>
+      <w:r>
+        <w:rPr>
+          <w:rFonts w:ascii="Calibri" w:hAnsi="Calibri"/>
+          <w:szCs w:val="24"/>
+        </w:rPr>
+        <w:t>l groups of haves and have-nots.</w:t>
+      </w:r>
+      <w:r>
+        <w:rPr>
+          <w:rFonts w:ascii="Calibri" w:hAnsi="Calibri"/>
           <w:szCs w:val="24"/>
         </w:rPr>
         <w:t xml:space="preserve"> </w:t>
@@ -523,494 +1174,1149 @@
           <w:rFonts w:ascii="Calibri" w:hAnsi="Calibri"/>
           <w:szCs w:val="24"/>
         </w:rPr>
+        <w:t xml:space="preserve">Finally, </w:t>
+      </w:r>
+      <w:r>
+        <w:rPr>
+          <w:rFonts w:ascii="Calibri" w:hAnsi="Calibri"/>
+          <w:szCs w:val="24"/>
+        </w:rPr>
+        <w:t>by joining in civil society all sides enjoy</w:t>
+      </w:r>
+      <w:r>
+        <w:rPr>
+          <w:rFonts w:ascii="Calibri" w:hAnsi="Calibri"/>
+          <w:szCs w:val="24"/>
+        </w:rPr>
+        <w:t>ed</w:t>
+      </w:r>
+      <w:r>
+        <w:rPr>
+          <w:rFonts w:ascii="Calibri" w:hAnsi="Calibri"/>
+          <w:szCs w:val="24"/>
+        </w:rPr>
+        <w:t xml:space="preserve"> the rule of law against excessive oppression by the strongest or wealthiest.</w:t>
+      </w:r>
+    </w:p>
+    <w:p>
+      <w:pPr>
+        <w:jc w:val="both"/>
+        <w:rPr>
+          <w:rFonts w:ascii="Calibri" w:hAnsi="Calibri"/>
+          <w:szCs w:val="24"/>
+        </w:rPr>
+      </w:pPr>
+      <w:r>
+        <w:rPr>
+          <w:rFonts w:ascii="Calibri" w:hAnsi="Calibri"/>
+          <w:szCs w:val="24"/>
+        </w:rPr>
+        <w:t>Modern narratives explain</w:t>
+      </w:r>
+      <w:r>
+        <w:rPr>
+          <w:rFonts w:ascii="Calibri" w:hAnsi="Calibri"/>
+          <w:szCs w:val="24"/>
+        </w:rPr>
+        <w:t xml:space="preserve"> how chiefdoms used to operate </w:t>
+      </w:r>
+      <w:r>
+        <w:rPr>
+          <w:rFonts w:ascii="Calibri" w:hAnsi="Calibri"/>
+          <w:szCs w:val="24"/>
+        </w:rPr>
+        <w:t xml:space="preserve">based on three strategies. </w:t>
+      </w:r>
+      <w:r>
+        <w:rPr>
+          <w:rFonts w:ascii="Calibri" w:hAnsi="Calibri"/>
+          <w:szCs w:val="24"/>
+        </w:rPr>
+        <w:t>First, c</w:t>
+      </w:r>
+      <w:r>
+        <w:rPr>
+          <w:rFonts w:ascii="Calibri" w:hAnsi="Calibri"/>
+          <w:szCs w:val="24"/>
+        </w:rPr>
+        <w:t>hiefs had to have</w:t>
+      </w:r>
+      <w:r>
+        <w:rPr>
+          <w:rFonts w:ascii="Calibri" w:hAnsi="Calibri"/>
+          <w:szCs w:val="24"/>
+        </w:rPr>
+        <w:t xml:space="preserve"> </w:t>
+      </w:r>
+      <w:r>
+        <w:rPr>
+          <w:rFonts w:ascii="Calibri" w:hAnsi="Calibri"/>
+          <w:szCs w:val="24"/>
+        </w:rPr>
+        <w:t>c</w:t>
+      </w:r>
+      <w:r>
+        <w:rPr>
+          <w:rFonts w:ascii="Calibri" w:hAnsi="Calibri"/>
+          <w:szCs w:val="24"/>
+        </w:rPr>
+        <w:t>ontrol over precious goods</w:t>
+      </w:r>
+      <w:r>
+        <w:rPr>
+          <w:rFonts w:ascii="Calibri" w:hAnsi="Calibri"/>
+          <w:szCs w:val="24"/>
+        </w:rPr>
+        <w:t xml:space="preserve"> (material or spiritual); second strategy is</w:t>
+      </w:r>
+      <w:r>
+        <w:rPr>
+          <w:rFonts w:ascii="Calibri" w:hAnsi="Calibri"/>
+          <w:szCs w:val="24"/>
+        </w:rPr>
+        <w:t xml:space="preserve"> </w:t>
+      </w:r>
+      <w:r>
+        <w:rPr>
+          <w:rFonts w:ascii="Calibri" w:hAnsi="Calibri"/>
+          <w:szCs w:val="24"/>
+        </w:rPr>
+        <w:t>t</w:t>
+      </w:r>
+      <w:r>
+        <w:rPr>
+          <w:rFonts w:ascii="Calibri" w:hAnsi="Calibri"/>
+          <w:szCs w:val="24"/>
+        </w:rPr>
+        <w:t>ributary</w:t>
+      </w:r>
+      <w:r>
+        <w:rPr>
+          <w:rFonts w:ascii="Calibri" w:hAnsi="Calibri"/>
+          <w:szCs w:val="24"/>
+        </w:rPr>
+        <w:t xml:space="preserve"> (</w:t>
+      </w:r>
+      <w:r>
+        <w:rPr>
+          <w:rFonts w:ascii="Calibri" w:hAnsi="Calibri"/>
+          <w:szCs w:val="24"/>
+        </w:rPr>
+        <w:t>in acknowledgment of subjugation</w:t>
+      </w:r>
+      <w:r>
+        <w:rPr>
+          <w:rFonts w:ascii="Calibri" w:hAnsi="Calibri"/>
+          <w:szCs w:val="24"/>
+        </w:rPr>
+        <w:t>)</w:t>
+      </w:r>
+      <w:r>
+        <w:rPr>
+          <w:rFonts w:ascii="Calibri" w:hAnsi="Calibri"/>
+          <w:szCs w:val="24"/>
+        </w:rPr>
+        <w:t>,</w:t>
+      </w:r>
+      <w:r>
+        <w:rPr>
+          <w:rFonts w:ascii="Calibri" w:hAnsi="Calibri"/>
+          <w:szCs w:val="24"/>
+        </w:rPr>
+        <w:t xml:space="preserve"> and</w:t>
+      </w:r>
+      <w:r>
+        <w:rPr>
+          <w:rFonts w:ascii="Calibri" w:hAnsi="Calibri"/>
+          <w:szCs w:val="24"/>
+        </w:rPr>
+        <w:t xml:space="preserve"> the last one is</w:t>
+      </w:r>
+      <w:r>
+        <w:rPr>
+          <w:rFonts w:ascii="Calibri" w:hAnsi="Calibri"/>
+          <w:szCs w:val="24"/>
+        </w:rPr>
+        <w:t xml:space="preserve"> </w:t>
+      </w:r>
+      <w:r>
+        <w:rPr>
+          <w:rFonts w:ascii="Calibri" w:hAnsi="Calibri"/>
+          <w:szCs w:val="24"/>
+        </w:rPr>
+        <w:t>r</w:t>
+      </w:r>
+      <w:r>
+        <w:rPr>
+          <w:rFonts w:ascii="Calibri" w:hAnsi="Calibri"/>
+          <w:szCs w:val="24"/>
+        </w:rPr>
+        <w:t>edistribution (p</w:t>
+      </w:r>
+      <w:r>
+        <w:rPr>
+          <w:rFonts w:ascii="Calibri" w:hAnsi="Calibri"/>
+          <w:szCs w:val="24"/>
+        </w:rPr>
+        <w:t xml:space="preserve">ayoff in </w:t>
+      </w:r>
+      <w:r>
+        <w:rPr>
+          <w:rFonts w:ascii="Calibri" w:hAnsi="Calibri"/>
+          <w:szCs w:val="24"/>
+        </w:rPr>
+        <w:lastRenderedPageBreak/>
+        <w:t>exchange of obedience).</w:t>
+      </w:r>
+      <w:r>
+        <w:rPr>
+          <w:rFonts w:ascii="Calibri" w:hAnsi="Calibri"/>
+          <w:szCs w:val="24"/>
+        </w:rPr>
+        <w:t xml:space="preserve"> We see that the question of how chiefdoms emerge (</w:t>
+      </w:r>
+      <w:r>
+        <w:rPr>
+          <w:rFonts w:ascii="Calibri" w:hAnsi="Calibri"/>
+          <w:i/>
+          <w:szCs w:val="24"/>
+        </w:rPr>
+        <w:t>not operate</w:t>
+      </w:r>
+      <w:r>
+        <w:rPr>
+          <w:rFonts w:ascii="Calibri" w:hAnsi="Calibri"/>
+          <w:szCs w:val="24"/>
+        </w:rPr>
+        <w:t xml:space="preserve">) is ignored in </w:t>
+      </w:r>
+      <w:r>
+        <w:rPr>
+          <w:rFonts w:ascii="Calibri" w:hAnsi="Calibri"/>
+          <w:szCs w:val="24"/>
+        </w:rPr>
+        <w:t>most of these studies</w:t>
+      </w:r>
+      <w:r>
+        <w:rPr>
+          <w:rFonts w:ascii="Calibri" w:hAnsi="Calibri"/>
+          <w:szCs w:val="24"/>
+        </w:rPr>
+        <w:t>.</w:t>
+      </w:r>
+    </w:p>
+    <w:p>
+      <w:pPr>
+        <w:pStyle w:val="Heading3"/>
+      </w:pPr>
+      <w:r>
+        <w:t>Formal Theories</w:t>
+      </w:r>
+    </w:p>
+    <w:p>
+      <w:pPr>
+        <w:jc w:val="both"/>
+      </w:pPr>
+      <w:r>
+        <w:t xml:space="preserve">In </w:t>
+      </w:r>
+      <w:r>
+        <w:rPr>
+          <w:i/>
+        </w:rPr>
+        <w:t>Looking at History Through Mathematics</w:t>
+      </w:r>
+      <w:r>
+        <w:t xml:space="preserve"> </w:t>
+      </w:r>
+      <w:r>
         <w:fldChar w:fldCharType="begin"/>
       </w:r>
       <w:r>
-        <w:rPr>
-          <w:rFonts w:ascii="Calibri" w:hAnsi="Calibri"/>
-          <w:szCs w:val="24"/>
-        </w:rPr>
-        <w:instrText xml:space="preserve"> ADDIN ZOTERO_ITEM CSL_CITATION {"citationID":"G80MAL5r","properties":{"formattedCitation":"(Cioffi-Revilla 2014)","plainCitation":"(Cioffi-Revilla 2014)"},"citationItems":[{"id":505,"uris":["http://zotero.org/users/1786553/items/8MX6D7BT"],"uri":["http://zotero.org/users/1786553/items/8MX6D7BT"],"itemData":{"id":505,"type":"report","title":"A Formal Theory of Politogenesis: Towards an Agent Simulation of Social Complexity Origins","publisher":"Social Science Research Network","publisher-place":"Rochester, NY","genre":"SSRN Scholarly Paper","source":"papers.ssrn.com","event-place":"Rochester, NY","abstract":"Agent-based social simulation models are beginning to make significant contributions to scientific understanding of origins of human social complexity (politogenesis). However, social theory remains unclear about the prerequisites of social complexity origins; about things people must have known before the simplest societies could self-organize. In addition, there is a paucity of formal theories of politogenesis. I present a formal mathematical theory of social complexity focused on the phase of human history preceding its initial emergence in selected world regions ca. 10,000 years ago (early Holocene epoch). The formalism uses probability theory and analysis to derive a set of basic, testable results. The main prediction of the theory supports the rare nature of initial social complexity, consistent with observation. Further geospatial applications of the theory predict expected locations for politogenesis, based on prior, causal, theoretically predicted potentials.","URL":"http://papers.ssrn.com/abstract=2429322","number":"ID 2429322","shortTitle":"A Formal Theory of Politogenesis","author":[{"family":"Cioffi-Revilla","given":"Claudio"}],"issued":{"date-parts":[["2014",4,25]]},"accessed":{"date-parts":[["2014",11,6]]}}}],"schema":"https://github.com/citation-style-language/schema/raw/master/csl-citation.json"}  </w:instrText>
-      </w:r>
-      <w:r>
-        <w:rPr>
-          <w:rFonts w:ascii="Calibri" w:hAnsi="Calibri"/>
-          <w:szCs w:val="24"/>
-        </w:rPr>
+        <w:instrText xml:space="preserve"> ADDIN ZOTERO_ITEM CSL_CITATION {"citationID":"oU716fmG","properties":{"formattedCitation":"(Rashevsky 1968)","plainCitation":"(Rashevsky 1968)"},"citationItems":[{"id":693,"uris":["http://zotero.org/users/1786553/items/CKWP38JM"],"uri":["http://zotero.org/users/1786553/items/CKWP38JM"],"itemData":{"id":693,"type":"book","title":"Looking at history through mathematics","publisher":"M.I.T. Press","number-of-pages":"232","source":"Google Books","language":"en","author":[{"family":"Rashevsky","given":"Nicolas"}],"issued":{"date-parts":[["1968"]]}}}],"schema":"https://github.com/citation-style-language/schema/raw/master/csl-citation.json"} </w:instrText>
+      </w:r>
+      <w:r>
         <w:fldChar w:fldCharType="separate"/>
       </w:r>
       <w:r>
         <w:rPr>
           <w:rFonts w:ascii="Calibri" w:hAnsi="Calibri"/>
+        </w:rPr>
+        <w:t>(</w:t>
+      </w:r>
+      <w:proofErr w:type="spellStart"/>
+      <w:r>
+        <w:rPr>
+          <w:rFonts w:ascii="Calibri" w:hAnsi="Calibri"/>
+        </w:rPr>
+        <w:t>Rashevsky</w:t>
+      </w:r>
+      <w:proofErr w:type="spellEnd"/>
+      <w:r>
+        <w:rPr>
+          <w:rFonts w:ascii="Calibri" w:hAnsi="Calibri"/>
+        </w:rPr>
+        <w:t xml:space="preserve"> 1968)</w:t>
+      </w:r>
+      <w:r>
+        <w:fldChar w:fldCharType="end"/>
+      </w:r>
+      <w:r>
+        <w:t xml:space="preserve"> for the first time </w:t>
+      </w:r>
+      <w:proofErr w:type="spellStart"/>
+      <w:r>
+        <w:t>Rashevsky</w:t>
+      </w:r>
+      <w:proofErr w:type="spellEnd"/>
+      <w:r>
+        <w:t xml:space="preserve"> </w:t>
+      </w:r>
+      <w:r>
+        <w:t>attempted to use</w:t>
+      </w:r>
+      <w:r>
+        <w:t xml:space="preserve"> mathematical </w:t>
+      </w:r>
+      <w:r>
+        <w:t xml:space="preserve">equations </w:t>
+      </w:r>
+      <w:r>
+        <w:t xml:space="preserve">(this was a new method rather than a causal theory formation) </w:t>
+      </w:r>
+      <w:r>
+        <w:t>to study the earliest village-based polities by formulizing  r</w:t>
+      </w:r>
+      <w:r>
+        <w:t xml:space="preserve">elationships among several key quantities involved in </w:t>
+      </w:r>
+      <w:r>
+        <w:t xml:space="preserve">politogenesis such as </w:t>
+      </w:r>
+      <w:r>
+        <w:t>size of land holdings, population sizes, distances, areas, amounts of food produced and consumed, and agricultural yield</w:t>
+      </w:r>
+      <w:r>
+        <w:t>.</w:t>
+      </w:r>
+    </w:p>
+    <w:p>
+      <w:pPr>
+        <w:jc w:val="both"/>
+      </w:pPr>
+      <w:r>
+        <w:t>Later,</w:t>
+      </w:r>
+      <w:r>
+        <w:t xml:space="preserve"> </w:t>
+      </w:r>
+      <w:r>
+        <w:t xml:space="preserve">the </w:t>
+      </w:r>
+      <w:r>
+        <w:t xml:space="preserve">Control Theory </w:t>
+      </w:r>
+      <w:r>
+        <w:t xml:space="preserve">was introduced </w:t>
+      </w:r>
+      <w:r>
+        <w:t xml:space="preserve">based on </w:t>
+      </w:r>
+      <w:r>
+        <w:t xml:space="preserve">the </w:t>
+      </w:r>
+      <w:r>
+        <w:t>theory of Political Coalitions in political science</w:t>
+      </w:r>
+      <w:r>
+        <w:t xml:space="preserve"> </w:t>
+      </w:r>
+      <w:r>
+        <w:fldChar w:fldCharType="begin"/>
+      </w:r>
+      <w:r>
+        <w:instrText xml:space="preserve"> ADDIN ZOTERO_ITEM CSL_CITATION {"citationID":"cz4U3NVR","properties":{"formattedCitation":"(Riker 1962)","plainCitation":"(Riker 1962)"},"citationItems":[{"id":695,"uris":["http://zotero.org/users/1786553/items/W67MP8Z3"],"uri":["http://zotero.org/users/1786553/items/W67MP8Z3"],"itemData":{"id":695,"type":"book","title":"The theory of political coalitions","publisher":"Yale University Press New Haven","volume":"578","author":[{"family":"Riker","given":"William H"}],"issued":{"date-parts":[["1962"]]}}}],"schema":"https://github.com/citation-style-language/schema/raw/master/csl-citation.json"} </w:instrText>
+      </w:r>
+      <w:r>
+        <w:fldChar w:fldCharType="separate"/>
+      </w:r>
+      <w:r>
+        <w:rPr>
+          <w:rFonts w:ascii="Calibri" w:hAnsi="Calibri"/>
+        </w:rPr>
+        <w:t>(Riker 1962)</w:t>
+      </w:r>
+      <w:r>
+        <w:fldChar w:fldCharType="end"/>
+      </w:r>
+      <w:r>
+        <w:t>.</w:t>
+      </w:r>
+      <w:r>
+        <w:t xml:space="preserve"> Control Theory </w:t>
+      </w:r>
+      <w:r>
+        <w:t xml:space="preserve">is a game-theoretic theory where a chief provides side-payments </w:t>
+      </w:r>
+      <w:r>
+        <w:t xml:space="preserve">(that he has full control over) </w:t>
+      </w:r>
+      <w:r>
+        <w:t>to confederates in exchange for their loyalty</w:t>
+      </w:r>
+      <w:r>
+        <w:t>. By doing so</w:t>
+      </w:r>
+      <w:r>
+        <w:t>,</w:t>
+      </w:r>
+      <w:r>
+        <w:t xml:space="preserve"> </w:t>
+      </w:r>
+      <w:r>
+        <w:t>confederates</w:t>
+      </w:r>
+      <w:r>
+        <w:t xml:space="preserve"> keep their loyalty while </w:t>
+      </w:r>
+      <w:r>
+        <w:t>governing</w:t>
+      </w:r>
+      <w:r>
+        <w:t xml:space="preserve"> a regional territory</w:t>
+      </w:r>
+      <w:r>
+        <w:t>. Thus,</w:t>
+      </w:r>
+      <w:r>
+        <w:t xml:space="preserve"> </w:t>
+      </w:r>
+      <w:r>
+        <w:t xml:space="preserve">chiefdom runs over </w:t>
+      </w:r>
+      <w:r>
+        <w:t>2-3 levels of administrative hierarchy.</w:t>
+      </w:r>
+    </w:p>
+    <w:p>
+      <w:pPr>
+        <w:jc w:val="both"/>
+      </w:pPr>
+      <w:r>
+        <w:t>More recently, Cioffi proposed a c</w:t>
+      </w:r>
+      <w:r>
+        <w:t xml:space="preserve">anonical </w:t>
+      </w:r>
+      <w:r>
+        <w:t>t</w:t>
+      </w:r>
+      <w:r>
+        <w:t>heory</w:t>
+      </w:r>
+      <w:r>
+        <w:t>, which</w:t>
+      </w:r>
+      <w:r>
+        <w:t xml:space="preserve"> is built on earlier informal theories of socio-political complexity, probabilistic uncertainty and collective action. </w:t>
+      </w:r>
+      <w:r>
+        <w:t>This theory e</w:t>
+      </w:r>
+      <w:r>
+        <w:t xml:space="preserve">xplains </w:t>
+      </w:r>
+      <w:r>
+        <w:t xml:space="preserve">politogenesis </w:t>
+      </w:r>
+      <w:r>
+        <w:t xml:space="preserve">by </w:t>
+      </w:r>
+      <w:r>
+        <w:t>two</w:t>
+      </w:r>
+      <w:r>
+        <w:t xml:space="preserve"> processes at different time scale</w:t>
+      </w:r>
+      <w:r>
+        <w:t xml:space="preserve"> (named as fast and slow processes)</w:t>
+      </w:r>
+      <w:r>
+        <w:t>.</w:t>
+      </w:r>
+    </w:p>
+    <w:p>
+      <w:pPr>
+        <w:jc w:val="both"/>
+      </w:pPr>
+      <w:r>
+        <w:t xml:space="preserve">Fast processes consist of situational changes (opportunities &amp; threats) </w:t>
+      </w:r>
+      <w:r>
+        <w:t xml:space="preserve">that are </w:t>
+      </w:r>
+      <w:r>
+        <w:t>integrated over ti</w:t>
+      </w:r>
+      <w:r>
+        <w:t xml:space="preserve">me. These integrations have various consequences such as memories of </w:t>
+      </w:r>
+      <w:r>
+        <w:t>leadership, experiences, payoffs, and similar lessons from collective action</w:t>
+      </w:r>
+      <w:r>
+        <w:t>; and finally lead to serious</w:t>
+      </w:r>
+      <w:r>
+        <w:t xml:space="preserve"> change</w:t>
+      </w:r>
+      <w:r>
+        <w:t xml:space="preserve">s in sociopolitical complexity such as </w:t>
+      </w:r>
+      <w:r>
+        <w:t>beliefs, norms,</w:t>
+      </w:r>
+      <w:r>
+        <w:t xml:space="preserve"> expectations, </w:t>
+      </w:r>
+      <w:r>
+        <w:t>and social</w:t>
+      </w:r>
+      <w:r>
+        <w:t xml:space="preserve"> relations.</w:t>
+      </w:r>
+      <w:r>
+        <w:t xml:space="preserve"> </w:t>
+      </w:r>
+      <w:r>
+        <w:lastRenderedPageBreak/>
+        <w:t xml:space="preserve">Since the theory embraces uncertainty, politogenesis </w:t>
+      </w:r>
+      <w:r>
+        <w:t>occurs as one of several possible emergent outcomes in the possibility-space of a society</w:t>
+      </w:r>
+      <w:r>
+        <w:t xml:space="preserve"> </w:t>
+      </w:r>
+      <w:r>
+        <w:fldChar w:fldCharType="begin"/>
+      </w:r>
+      <w:r>
+        <w:instrText xml:space="preserve"> ADDIN ZOTERO_ITEM CSL_CITATION {"citationID":"8ibjgS5Q","properties":{"formattedCitation":"(Cioffi-Revilla 2014)","plainCitation":"(Cioffi-Revilla 2014)"},"citationItems":[{"id":594,"uris":["http://zotero.org/users/1786553/items/8MX6D7BT"],"uri":["http://zotero.org/users/1786553/items/8MX6D7BT"],"itemData":{"id":594,"type":"report","title":"A Formal Theory of Politogenesis: Towards an Agent Simulation of Social Complexity Origins","publisher":"Social Science Research Network","publisher-place":"Rochester, NY","genre":"SSRN Scholarly Paper","source":"papers.ssrn.com","event-place":"Rochester, NY","abstract":"Agent-based social simulation models are beginning to make significant contributions to scientific understanding of origins of human social complexity (politogenesis). However, social theory remains unclear about the prerequisites of social complexity origins; about things people must have known before the simplest societies could self-organize. In addition, there is a paucity of formal theories of politogenesis. I present a formal mathematical theory of social complexity focused on the phase of human history preceding its initial emergence in selected world regions ca. 10,000 years ago (early Holocene epoch). The formalism uses probability theory and analysis to derive a set of basic, testable results. The main prediction of the theory supports the rare nature of initial social complexity, consistent with observation. Further geospatial applications of the theory predict expected locations for politogenesis, based on prior, causal, theoretically predicted potentials.","URL":"http://papers.ssrn.com/abstract=2429322","number":"ID 2429322","shortTitle":"A Formal Theory of Politogenesis","author":[{"family":"Cioffi-Revilla","given":"Claudio"}],"issued":{"date-parts":[["2014",4,25]]},"accessed":{"date-parts":[["2014",11,6]]}}}],"schema":"https://github.com/citation-style-language/schema/raw/master/csl-citation.json"} </w:instrText>
+      </w:r>
+      <w:r>
+        <w:fldChar w:fldCharType="separate"/>
+      </w:r>
+      <w:r>
+        <w:rPr>
+          <w:rFonts w:ascii="Calibri" w:hAnsi="Calibri"/>
+        </w:rPr>
+        <w:t>(Cioffi-Revilla 2014)</w:t>
+      </w:r>
+      <w:r>
+        <w:fldChar w:fldCharType="end"/>
+      </w:r>
+      <w:r>
+        <w:t>.</w:t>
+      </w:r>
+    </w:p>
+    <w:p>
+      <w:pPr>
+        <w:pStyle w:val="Heading3"/>
+      </w:pPr>
+      <w:r>
+        <w:t>Challenges</w:t>
+      </w:r>
+    </w:p>
+    <w:p>
+      <w:r>
+        <w:t>The challenges met while studying early politogenesis can be described in six folds.</w:t>
+      </w:r>
+      <w:r>
+        <w:t xml:space="preserve"> These challenges are identified by Cioffi in his work </w:t>
+      </w:r>
+      <w:r>
+        <w:fldChar w:fldCharType="begin"/>
+      </w:r>
+      <w:r>
+        <w:instrText xml:space="preserve"> ADDIN ZOTERO_ITEM CSL_CITATION {"citationID":"6KqwRIH8","properties":{"formattedCitation":"(Cioffi-Revilla 2014)","plainCitation":"(Cioffi-Revilla 2014)"},"citationItems":[{"id":594,"uris":["http://zotero.org/users/1786553/items/8MX6D7BT"],"uri":["http://zotero.org/users/1786553/items/8MX6D7BT"],"itemData":{"id":594,"type":"report","title":"A Formal Theory of Politogenesis: Towards an Agent Simulation of Social Complexity Origins","publisher":"Social Science Research Network","publisher-place":"Rochester, NY","genre":"SSRN Scholarly Paper","source":"papers.ssrn.com","event-place":"Rochester, NY","abstract":"Agent-based social simulation models are beginning to make significant contributions to scientific understanding of origins of human social complexity (politogenesis). However, social theory remains unclear about the prerequisites of social complexity origins; about things people must have known before the simplest societies could self-organize. In addition, there is a paucity of formal theories of politogenesis. I present a formal mathematical theory of social complexity focused on the phase of human history preceding its initial emergence in selected world regions ca. 10,000 years ago (early Holocene epoch). The formalism uses probability theory and analysis to derive a set of basic, testable results. The main prediction of the theory supports the rare nature of initial social complexity, consistent with observation. Further geospatial applications of the theory predict expected locations for politogenesis, based on prior, causal, theoretically predicted potentials.","URL":"http://papers.ssrn.com/abstract=2429322","number":"ID 2429322","shortTitle":"A Formal Theory of Politogenesis","author":[{"family":"Cioffi-Revilla","given":"Claudio"}],"issued":{"date-parts":[["2014",4,25]]},"accessed":{"date-parts":[["2014",11,6]]}}}],"schema":"https://github.com/citation-style-language/schema/raw/master/csl-citation.json"} </w:instrText>
+      </w:r>
+      <w:r>
+        <w:fldChar w:fldCharType="separate"/>
+      </w:r>
+      <w:r>
+        <w:rPr>
+          <w:rFonts w:ascii="Calibri" w:hAnsi="Calibri"/>
+        </w:rPr>
+        <w:t>(Cioffi-Revilla 2014)</w:t>
+      </w:r>
+      <w:r>
+        <w:fldChar w:fldCharType="end"/>
+      </w:r>
+      <w:r>
+        <w:t>.</w:t>
+      </w:r>
+    </w:p>
+    <w:p>
+      <w:pPr>
+        <w:pStyle w:val="Heading4"/>
+      </w:pPr>
+      <w:r>
+        <w:t>Conceptual Challenges</w:t>
+      </w:r>
+    </w:p>
+    <w:p>
+      <w:pPr>
+        <w:jc w:val="both"/>
+      </w:pPr>
+      <w:r>
+        <w:t xml:space="preserve">Not having a common vocabulary </w:t>
+      </w:r>
+      <w:r>
+        <w:t xml:space="preserve">was the greatest challenge of scientists </w:t>
+      </w:r>
+      <w:r>
+        <w:t xml:space="preserve">especially </w:t>
+      </w:r>
+      <w:r>
+        <w:t xml:space="preserve">before the invention of printed press. </w:t>
+      </w:r>
+      <w:r>
+        <w:t xml:space="preserve">Some scientists were describing and theorizing some concepts at some place of the world but the same vocabulary were being used in different meanings by others living in other geographies. These </w:t>
+      </w:r>
+      <w:r>
+        <w:t xml:space="preserve">uncommon, therefore ambiguous and </w:t>
+      </w:r>
+      <w:r>
+        <w:t>unclear vocabularies were leading to unnecessary debates among scientists.</w:t>
+      </w:r>
+    </w:p>
+    <w:p>
+      <w:pPr>
+        <w:jc w:val="both"/>
+      </w:pPr>
+      <w:r>
+        <w:t xml:space="preserve">More recently, communication problem of scientists have been </w:t>
+      </w:r>
+      <w:r>
+        <w:t>diminished</w:t>
+      </w:r>
+      <w:r>
+        <w:t xml:space="preserve"> dramatically </w:t>
+      </w:r>
+      <w:r>
+        <w:t xml:space="preserve">but the conceptual challenges </w:t>
+      </w:r>
+      <w:r>
+        <w:t xml:space="preserve">still </w:t>
+      </w:r>
+      <w:r>
+        <w:t>remain to exist</w:t>
+      </w:r>
+      <w:r>
+        <w:t xml:space="preserve"> in some fields of science including politogenesis</w:t>
+      </w:r>
+      <w:r>
+        <w:t>.</w:t>
+      </w:r>
+      <w:r>
+        <w:t xml:space="preserve"> The solution to this is to apply systematic methods of concept formation to come up with universally accepted definitions of politogenesis related terms such as equality, chiefdom and state.</w:t>
+      </w:r>
+    </w:p>
+    <w:p>
+      <w:pPr>
+        <w:jc w:val="both"/>
+      </w:pPr>
+      <w:r>
+        <w:t xml:space="preserve">In our model we depend on </w:t>
+      </w:r>
+      <w:r>
+        <w:t xml:space="preserve">concepts </w:t>
+      </w:r>
+      <w:r>
+        <w:t xml:space="preserve">that are systematically defined, clarified and described in Cioffi’s work </w:t>
+      </w:r>
+      <w:r>
+        <w:fldChar w:fldCharType="begin"/>
+      </w:r>
+      <w:r>
+        <w:instrText xml:space="preserve"> ADDIN ZOTERO_ITEM CSL_CITATION {"citationID":"3nCxMcn7","properties":{"formattedCitation":"(Cioffi-Revilla 2014)","plainCitation":"(Cioffi-Revilla 2014)"},"citationItems":[{"id":594,"uris":["http://zotero.org/users/1786553/items/8MX6D7BT"],"uri":["http://zotero.org/users/1786553/items/8MX6D7BT"],"itemData":{"id":594,"type":"report","title":"A Formal Theory of Politogenesis: Towards an Agent Simulation of Social Complexity Origins","publisher":"Social Science Research Network","publisher-place":"Rochester, NY","genre":"SSRN Scholarly Paper","source":"papers.ssrn.com","event-place":"Rochester, NY","abstract":"Agent-based social simulation models are beginning to make significant contributions to scientific understanding of origins of human social complexity (politogenesis). However, social theory remains unclear about the prerequisites of social complexity origins; about things people must have known before the simplest societies could self-organize. In addition, there is a paucity of formal theories of politogenesis. I present a formal mathematical theory of social complexity focused on the phase of human history preceding its initial emergence in selected world regions ca. 10,000 years ago (early Holocene epoch). The formalism uses probability theory and analysis to derive a set of basic, testable results. The main prediction of the theory supports the rare nature of initial social complexity, consistent with observation. Further geospatial applications of the theory predict expected locations for politogenesis, based on prior, causal, theoretically predicted potentials.","URL":"http://papers.ssrn.com/abstract=2429322","number":"ID 2429322","shortTitle":"A Formal Theory of Politogenesis","author":[{"family":"Cioffi-Revilla","given":"Claudio"}],"issued":{"date-parts":[["2014",4,25]]},"accessed":{"date-parts":[["2014",11,6]]}}}],"schema":"https://github.com/citation-style-language/schema/raw/master/csl-citation.json"} </w:instrText>
+      </w:r>
+      <w:r>
+        <w:fldChar w:fldCharType="separate"/>
+      </w:r>
+      <w:r>
+        <w:rPr>
+          <w:rFonts w:ascii="Calibri" w:hAnsi="Calibri"/>
+        </w:rPr>
+        <w:t>(Cioffi-Revilla 2014)</w:t>
+      </w:r>
+      <w:r>
+        <w:fldChar w:fldCharType="end"/>
+      </w:r>
+      <w:r>
+        <w:t>.</w:t>
+      </w:r>
+    </w:p>
+    <w:p>
+      <w:pPr>
+        <w:pStyle w:val="Heading4"/>
+      </w:pPr>
+      <w:r>
+        <w:t>Formal Challenges</w:t>
+      </w:r>
+    </w:p>
+    <w:p>
+      <w:pPr>
+        <w:jc w:val="both"/>
+      </w:pPr>
+      <w:r>
+        <w:t xml:space="preserve">As an extension to the lacking universally accepted common concepts, there is also no such a mathematical formalism of politogenesis. Social scientists have adapted and prefer different </w:t>
+      </w:r>
+      <w:r>
+        <w:lastRenderedPageBreak/>
+        <w:t>formalism techniques for different social phenomena. For instance, decision models and game-theoretic models are common in the fields of bargaining and negotiations.</w:t>
+      </w:r>
+      <w:r>
+        <w:t xml:space="preserve"> </w:t>
+      </w:r>
+      <w:r>
+        <w:t>Another nice example is the use of dynamic systems of differential equations i</w:t>
+      </w:r>
+      <w:r>
+        <w:t xml:space="preserve">n </w:t>
+      </w:r>
+      <w:r>
+        <w:t xml:space="preserve">the fields of </w:t>
+      </w:r>
+      <w:r>
+        <w:t>social dynamics (from demography to arms races)</w:t>
+      </w:r>
+      <w:r>
+        <w:t>.</w:t>
+      </w:r>
+    </w:p>
+    <w:p>
+      <w:pPr>
+        <w:pStyle w:val="Heading4"/>
+      </w:pPr>
+      <w:r>
+        <w:t>Ontological Challenges</w:t>
+      </w:r>
+    </w:p>
+    <w:p>
+      <w:r>
+        <w:t xml:space="preserve">Politogenesis deals with social entities such as actors (individuals or households), situations, perceptions, decisions, behaviors and institutions. </w:t>
+      </w:r>
+      <w:r>
+        <w:t xml:space="preserve"> </w:t>
+      </w:r>
+      <w:r>
+        <w:t>We capture and model these concepts as data members or methods (encapsulated in classes) in object oriented programming.</w:t>
+      </w:r>
+    </w:p>
+    <w:p>
+      <w:pPr>
+        <w:pStyle w:val="Heading4"/>
+      </w:pPr>
+      <w:r>
+        <w:t>Empirical Challenges</w:t>
+      </w:r>
+    </w:p>
+    <w:p>
+      <w:pPr>
+        <w:jc w:val="both"/>
+      </w:pPr>
+      <w:r>
+        <w:t xml:space="preserve">One of the biggest challenges we had (and indeed we still have) is the lack of field data of sites for primary chiefdom formation. Although we have valuable information on early state sites such as </w:t>
+      </w:r>
+      <w:proofErr w:type="spellStart"/>
+      <w:r>
+        <w:t>Uruk</w:t>
+      </w:r>
+      <w:proofErr w:type="spellEnd"/>
+      <w:r>
+        <w:t>, Yellow River Valley, that is not the case for the simplest social complexities.</w:t>
+      </w:r>
+    </w:p>
+    <w:p>
+      <w:pPr>
+        <w:pStyle w:val="Heading4"/>
+      </w:pPr>
+      <w:r>
+        <w:t>Comparative Challenges</w:t>
+      </w:r>
+    </w:p>
+    <w:p>
+      <w:pPr>
+        <w:jc w:val="both"/>
+      </w:pPr>
+      <w:r>
+        <w:t xml:space="preserve">Politogenesis have occurred in several regions at different times. </w:t>
+      </w:r>
+      <w:r>
+        <w:t>These emergences</w:t>
+      </w:r>
+      <w:r>
+        <w:t xml:space="preserve"> happened only a few times </w:t>
+      </w:r>
+      <w:r>
+        <w:t xml:space="preserve">in the human history </w:t>
+      </w:r>
+      <w:r>
+        <w:t>(</w:t>
+      </w:r>
+      <w:r>
+        <w:t xml:space="preserve">naturally can never going to happen again and therefore </w:t>
+      </w:r>
+      <w:r>
+        <w:t>cannot be replicated to experiment unless we grow artificial societies</w:t>
+      </w:r>
+      <w:r>
+        <w:t>)</w:t>
+      </w:r>
+      <w:r>
+        <w:t xml:space="preserve">. </w:t>
+      </w:r>
+      <w:r>
+        <w:t xml:space="preserve">Common ones as well as the individual </w:t>
+      </w:r>
+      <w:r>
+        <w:t xml:space="preserve">features </w:t>
+      </w:r>
+      <w:r>
+        <w:t xml:space="preserve">of these </w:t>
+      </w:r>
+      <w:r>
+        <w:t>emergences</w:t>
+      </w:r>
+      <w:r>
+        <w:t xml:space="preserve"> can also be studied in terms of cross-cultural comparative research.</w:t>
+      </w:r>
+    </w:p>
+    <w:p>
+      <w:pPr>
+        <w:pStyle w:val="Heading4"/>
+      </w:pPr>
+      <w:r>
+        <w:t>Computational Challenges</w:t>
+      </w:r>
+    </w:p>
+    <w:p>
+      <w:pPr>
+        <w:jc w:val="both"/>
+      </w:pPr>
+      <w:r>
+        <w:t>This study is primarily focused on this particular challenge.</w:t>
+      </w:r>
+      <w:r>
+        <w:t xml:space="preserve"> </w:t>
+      </w:r>
+      <w:r>
+        <w:t xml:space="preserve">In the remaining of this paper I describe the computational challenges that I cope with and discuss my responses to those </w:t>
+      </w:r>
+      <w:r>
+        <w:lastRenderedPageBreak/>
+        <w:t xml:space="preserve">challenges. Finally, </w:t>
+      </w:r>
+      <w:r>
+        <w:t xml:space="preserve">I propose an agent based </w:t>
+      </w:r>
+      <w:r>
+        <w:t xml:space="preserve">computer simulation </w:t>
+      </w:r>
+      <w:r>
+        <w:t>model based on the formal mathematical politogenesis theory of Cioffi</w:t>
+      </w:r>
+      <w:r>
+        <w:t xml:space="preserve"> </w:t>
+      </w:r>
+      <w:r>
+        <w:fldChar w:fldCharType="begin"/>
+      </w:r>
+      <w:r>
+        <w:instrText xml:space="preserve"> ADDIN ZOTERO_ITEM CSL_CITATION {"citationID":"e8k4Sy1k","properties":{"formattedCitation":"(Cioffi-Revilla 2014)","plainCitation":"(Cioffi-Revilla 2014)"},"citationItems":[{"id":594,"uris":["http://zotero.org/users/1786553/items/8MX6D7BT"],"uri":["http://zotero.org/users/1786553/items/8MX6D7BT"],"itemData":{"id":594,"type":"report","title":"A Formal Theory of Politogenesis: Towards an Agent Simulation of Social Complexity Origins","publisher":"Social Science Research Network","publisher-place":"Rochester, NY","genre":"SSRN Scholarly Paper","source":"papers.ssrn.com","event-place":"Rochester, NY","abstract":"Agent-based social simulation models are beginning to make significant contributions to scientific understanding of origins of human social complexity (politogenesis). However, social theory remains unclear about the prerequisites of social complexity origins; about things people must have known before the simplest societies could self-organize. In addition, there is a paucity of formal theories of politogenesis. I present a formal mathematical theory of social complexity focused on the phase of human history preceding its initial emergence in selected world regions ca. 10,000 years ago (early Holocene epoch). The formalism uses probability theory and analysis to derive a set of basic, testable results. The main prediction of the theory supports the rare nature of initial social complexity, consistent with observation. Further geospatial applications of the theory predict expected locations for politogenesis, based on prior, causal, theoretically predicted potentials.","URL":"http://papers.ssrn.com/abstract=2429322","number":"ID 2429322","shortTitle":"A Formal Theory of Politogenesis","author":[{"family":"Cioffi-Revilla","given":"Claudio"}],"issued":{"date-parts":[["2014",4,25]]},"accessed":{"date-parts":[["2014",11,6]]}}}],"schema":"https://github.com/citation-style-language/schema/raw/master/csl-citation.json"} </w:instrText>
+      </w:r>
+      <w:r>
+        <w:fldChar w:fldCharType="separate"/>
+      </w:r>
+      <w:r>
+        <w:rPr>
+          <w:rFonts w:ascii="Calibri" w:hAnsi="Calibri"/>
+        </w:rPr>
+        <w:t>(Cioffi-Revilla 2014)</w:t>
+      </w:r>
+      <w:r>
+        <w:fldChar w:fldCharType="end"/>
+      </w:r>
+      <w:r>
+        <w:t>.</w:t>
+      </w:r>
+    </w:p>
+    <w:p>
+      <w:pPr>
+        <w:jc w:val="both"/>
+      </w:pPr>
+      <w:r>
+        <w:t xml:space="preserve">In the next chapter I explain why I chose agent based modeling </w:t>
+      </w:r>
+      <w:r>
+        <w:t xml:space="preserve">as my modeling approach </w:t>
+      </w:r>
+      <w:r>
+        <w:t xml:space="preserve">rather than </w:t>
+      </w:r>
+      <w:r>
+        <w:t xml:space="preserve">other </w:t>
+      </w:r>
+      <w:r>
+        <w:t>computational modeling technique</w:t>
+      </w:r>
+      <w:r>
+        <w:t xml:space="preserve">s such as </w:t>
+      </w:r>
+      <w:r>
+        <w:t>system dynamics</w:t>
+      </w:r>
+      <w:r>
+        <w:t xml:space="preserve"> or microsimulation</w:t>
+      </w:r>
+      <w:r>
+        <w:t xml:space="preserve">, which </w:t>
+      </w:r>
+      <w:r>
+        <w:t>are</w:t>
+      </w:r>
+      <w:r>
+        <w:t xml:space="preserve"> common in modeling probabilistic</w:t>
+      </w:r>
+      <w:r>
+        <w:t xml:space="preserve"> models</w:t>
+      </w:r>
+      <w:r>
+        <w:t>.</w:t>
+      </w:r>
+    </w:p>
+    <w:p>
+      <w:pPr>
+        <w:pStyle w:val="Heading2"/>
+      </w:pPr>
+      <w:r>
+        <w:t>Computational Model</w:t>
+      </w:r>
+      <w:r>
+        <w:t xml:space="preserve">ing </w:t>
+      </w:r>
+      <w:r>
+        <w:t>Techniques</w:t>
+      </w:r>
+      <w:r>
+        <w:t xml:space="preserve"> </w:t>
+      </w:r>
+    </w:p>
+    <w:p>
+      <w:pPr>
+        <w:jc w:val="both"/>
+      </w:pPr>
+      <w:r>
+        <w:t>The event-based causal structure of Cioffi’s theory captures the ontology of politogenesis in a way that is closer to agent simulation than the systems dynamics of differential equation-based systems.</w:t>
+      </w:r>
+      <w:r>
+        <w:t xml:space="preserve"> Although it is a mathematical theory based on probability theory, the social aspect of the problem with many interrelated dynamics and causal relations, occurrence and emergence of events makes the system more suitable for an agent-based model. </w:t>
+      </w:r>
+    </w:p>
+    <w:p>
+      <w:pPr>
+        <w:jc w:val="both"/>
+      </w:pPr>
+      <w:r>
+        <w:t xml:space="preserve">In system dynamics we describe a target system with its properties and dynamics by using a system of equations, and derive its future state from its current state. </w:t>
+      </w:r>
+      <w:r>
+        <w:t>In a system dynamics model individuals (or other discrete entities such as products, events, etc.) are represented by their quantities so they lose any individual properties, histories or dynamics</w:t>
+      </w:r>
+      <w:r>
+        <w:t xml:space="preserve"> </w:t>
+      </w:r>
+      <w:r>
+        <w:rPr>
+          <w:rFonts w:ascii="Calibri"/>
+          <w:szCs w:val="24"/>
+        </w:rPr>
+        <w:fldChar w:fldCharType="begin"/>
+      </w:r>
+      <w:r>
+        <w:rPr>
+          <w:rFonts w:ascii="Calibri"/>
+          <w:szCs w:val="24"/>
+        </w:rPr>
+        <w:instrText xml:space="preserve"> ADDIN ZOTERO_ITEM CSL_CITATION {"citationID":"GwcSPSUN","properties":{"formattedCitation":"{\\rtf (System Dynamics \\uc0\\u8212{} AnyLogic Simulation Software n.d.)}","plainCitation":"(System Dynamics — AnyLogic Simulation Software n.d.)"},"citationItems":[{"id":485,"uris":["http://zotero.org/users/1786553/items/EM9QAZX2"],"uri":["http://zotero.org/users/1786553/items/EM9QAZX2"],"itemData":{"id":485,"type":"webpage","title":"System Dynamics — AnyLogic Simulation Software","URL":"http://www.anylogic.com/system-dynamics/","accessed":{"date-parts":[["2014",10,14]]}}}],"schema":"https://github.com/citation-style-language/schema/raw/master/csl-citation.json"} </w:instrText>
+      </w:r>
+      <w:r>
+        <w:rPr>
+          <w:rFonts w:ascii="Calibri"/>
+          <w:szCs w:val="24"/>
+        </w:rPr>
+        <w:fldChar w:fldCharType="separate"/>
+      </w:r>
+      <w:r>
+        <w:rPr>
+          <w:rFonts w:ascii="Calibri"/>
+          <w:szCs w:val="24"/>
+        </w:rPr>
+        <w:t xml:space="preserve">(System Dynamics — </w:t>
+      </w:r>
+      <w:proofErr w:type="spellStart"/>
+      <w:r>
+        <w:rPr>
+          <w:rFonts w:ascii="Calibri"/>
+          <w:szCs w:val="24"/>
+        </w:rPr>
+        <w:t>AnyLogic</w:t>
+      </w:r>
+      <w:proofErr w:type="spellEnd"/>
+      <w:r>
+        <w:rPr>
+          <w:rFonts w:ascii="Calibri"/>
+          <w:szCs w:val="24"/>
+        </w:rPr>
+        <w:t xml:space="preserve"> Simulation Software </w:t>
+      </w:r>
+      <w:proofErr w:type="spellStart"/>
+      <w:r>
+        <w:rPr>
+          <w:rFonts w:ascii="Calibri"/>
+          <w:szCs w:val="24"/>
+        </w:rPr>
+        <w:t>n.d.</w:t>
+      </w:r>
+      <w:proofErr w:type="spellEnd"/>
+      <w:r>
+        <w:rPr>
+          <w:rFonts w:ascii="Calibri"/>
+          <w:szCs w:val="24"/>
+        </w:rPr>
+        <w:t>)</w:t>
+      </w:r>
+      <w:r>
+        <w:rPr>
+          <w:rFonts w:ascii="Calibri"/>
+          <w:szCs w:val="24"/>
+        </w:rPr>
+        <w:fldChar w:fldCharType="end"/>
+      </w:r>
+      <w:r>
+        <w:t xml:space="preserve">. </w:t>
+      </w:r>
+      <w:r>
+        <w:fldChar w:fldCharType="begin"/>
+      </w:r>
+      <w:r>
+        <w:instrText xml:space="preserve"> REF _Ref280305064 \h </w:instrText>
+      </w:r>
+      <w:r>
+        <w:fldChar w:fldCharType="separate"/>
+      </w:r>
+      <w:r>
+        <w:t xml:space="preserve">Figure </w:t>
+      </w:r>
+      <w:r>
+        <w:rPr>
           <w:noProof/>
-          <w:szCs w:val="24"/>
-        </w:rPr>
-        <w:t>(Cioffi-Revilla 2014)</w:t>
-      </w:r>
-      <w:r>
-        <w:rPr>
-          <w:rFonts w:ascii="Calibri" w:hAnsi="Calibri"/>
-          <w:szCs w:val="24"/>
-        </w:rPr>
+        </w:rPr>
+        <w:t>1</w:t>
+      </w:r>
+      <w:r>
         <w:fldChar w:fldCharType="end"/>
       </w:r>
       <w:r>
-        <w:rPr>
-          <w:rFonts w:ascii="Calibri" w:hAnsi="Calibri"/>
-          <w:szCs w:val="24"/>
-        </w:rPr>
+        <w:t xml:space="preserve"> is given as an example to the</w:t>
+      </w:r>
+      <w:r>
+        <w:t xml:space="preserve"> specific graphical description language</w:t>
+      </w:r>
+      <w:r>
+        <w:t xml:space="preserve"> of system dynamics models.</w:t>
+      </w:r>
+    </w:p>
+    <w:p>
+      <w:pPr>
+        <w:jc w:val="both"/>
+      </w:pPr>
+      <w:r>
+        <w:t xml:space="preserve">As stated by </w:t>
+      </w:r>
+      <w:r>
+        <w:fldChar w:fldCharType="begin"/>
+      </w:r>
+      <w:r>
+        <w:instrText xml:space="preserve"> ADDIN ZOTERO_ITEM CSL_CITATION {"citationID":"iwAZPujb","properties":{"formattedCitation":"(Gilbert and Troitzsch 2005)","plainCitation":"(Gilbert and Troitzsch 2005)"},"citationItems":[{"id":559,"uris":["http://zotero.org/users/1786553/items/8437G7RK"],"uri":["http://zotero.org/users/1786553/items/8437G7RK"],"itemData":{"id":559,"type":"book","title":"Simulation for the Social Scientist","publisher":"Open University Press","publisher-place":"Maidenhead, England ; New York, NY","number-of-pages":"312","edition":"2 edition","source":"Amazon.com","event-place":"Maidenhead, England ; New York, NY","abstract":"An invaluable guide to the complex and increasingly vital study of social  simulation This is a revised, completely updated edition  of the practical textbook that examines the techniques of building computer simulations  to assist understanding of social and economic issues and problems. Interest in social simulation has been growing rapidly worldwide  as a result of increasingly powerful  hardware capabilities and software programs.  The focus on this area of expertise is also influenced by a rising interest in the application of ideas of complexity, evolution, adaptation, and chaos in the social  sciences. This authoritative book details all of the common approaches to social simulation, to provide social scientists with an appreciation of the literature and allow those with some programming skills to create their own simulations. New for this edition are a chapter on how to use simulation as a tool, as well as a chapter on multi-agent systems to explain why and how multi-agent modeling has become the preferred approach to  simulation.","ISBN":"9780335216000","language":"English","author":[{"family":"Gilbert","given":"Nigel"},{"family":"Troitzsch","given":"Klaus"}],"issued":{"date-parts":[["2005",2,1]]}}}],"schema":"https://github.com/citation-style-language/schema/raw/master/csl-citation.json"} </w:instrText>
+      </w:r>
+      <w:r>
+        <w:fldChar w:fldCharType="separate"/>
+      </w:r>
+      <w:r>
+        <w:rPr>
+          <w:noProof/>
+        </w:rPr>
+        <w:t>Gilbert and Troitzsch (2005)</w:t>
+      </w:r>
+      <w:r>
+        <w:fldChar w:fldCharType="end"/>
+      </w:r>
+      <w:r>
+        <w:t xml:space="preserve"> s</w:t>
+      </w:r>
+      <w:r>
+        <w:t>ystem dynamics is based upon differential equations and restricted to the macro level</w:t>
+      </w:r>
+      <w:r>
         <w:t>.</w:t>
       </w:r>
+      <w:r>
+        <w:t xml:space="preserve"> </w:t>
+      </w:r>
+      <w:proofErr w:type="gramStart"/>
+      <w:r>
+        <w:t>Therefore</w:t>
+      </w:r>
+      <w:r>
+        <w:t xml:space="preserve">, </w:t>
+      </w:r>
+      <w:r>
+        <w:t xml:space="preserve">the </w:t>
+      </w:r>
+      <w:r>
+        <w:t>properties of undifferentiated whole are</w:t>
+      </w:r>
+      <w:r>
+        <w:t xml:space="preserve"> represented by the states of </w:t>
+      </w:r>
+      <w:r>
+        <w:t xml:space="preserve">stock/flow </w:t>
+      </w:r>
+      <w:r>
+        <w:t>and changes in level/rate variables in these equations</w:t>
+      </w:r>
+      <w:r>
+        <w:t>.</w:t>
+      </w:r>
+      <w:proofErr w:type="gramEnd"/>
     </w:p>
     <w:p>
       <w:pPr>
         <w:jc w:val="both"/>
         <w:rPr>
-          <w:rFonts w:ascii="Calibri" w:hAnsi="Calibri"/>
-          <w:szCs w:val="24"/>
-        </w:rPr>
-      </w:pPr>
-      <w:r>
-        <w:rPr>
-          <w:rFonts w:ascii="Calibri" w:hAnsi="Calibri"/>
-          <w:szCs w:val="24"/>
-        </w:rPr>
-        <w:t xml:space="preserve">We first see the discussion on the origins of polities in the social contract theory of Rousseau </w:t>
-      </w:r>
-      <w:r>
-        <w:rPr>
-          <w:rFonts w:ascii="Calibri" w:hAnsi="Calibri"/>
-        </w:rPr>
-        <w:fldChar w:fldCharType="begin"/>
-      </w:r>
-      <w:r>
-        <w:rPr>
-          <w:rFonts w:ascii="Calibri" w:hAnsi="Calibri"/>
-        </w:rPr>
-        <w:instrText xml:space="preserve"> ADDIN ZOTERO_ITEM CSL_CITATION {"citationID":"F2VMDEp7","properties":{"formattedCitation":"(Rousseau 1762)","plainCitation":"(Rousseau 1762)"},"citationItems":[{"id":515,"uris":["http://zotero.org/users/1786553/items/93DRJJKC"],"uri":["http://zotero.org/users/1786553/items/93DRJJKC"],"itemData":{"id":515,"type":"article-journal","title":"Du contrat social ou Principes de droit politique","container-title":"Oeuvres complètes","volume":"3","author":[{"family":"Rousseau","given":"Jean-Jacques"}],"issued":{"date-parts":[["1762"]]}}}],"schema":"https://github.com/citation-style-language/schema/raw/master/csl-citation.json"}  </w:instrText>
-      </w:r>
-      <w:r>
-        <w:rPr>
-          <w:rFonts w:ascii="Calibri" w:hAnsi="Calibri"/>
-        </w:rPr>
-        <w:fldChar w:fldCharType="separate"/>
-      </w:r>
-      <w:r>
-        <w:rPr>
-          <w:rFonts w:ascii="Calibri" w:hAnsi="Calibri"/>
           <w:noProof/>
-        </w:rPr>
-        <w:t>(Rousseau 1762)</w:t>
-      </w:r>
-      <w:r>
-        <w:rPr>
-          <w:rFonts w:ascii="Calibri" w:hAnsi="Calibri"/>
-        </w:rPr>
-        <w:fldChar w:fldCharType="end"/>
-      </w:r>
-      <w:r>
-        <w:rPr>
-          <w:rFonts w:ascii="Calibri" w:hAnsi="Calibri"/>
-          <w:szCs w:val="24"/>
-        </w:rPr>
-        <w:t xml:space="preserve">. Some other narrative and formal social theories of politogenesis have also been introduced since then. In this study we build an agent based simulation model on Cioffi’s formal theory </w:t>
-      </w:r>
-      <w:r>
-        <w:rPr>
-          <w:rFonts w:ascii="Calibri" w:hAnsi="Calibri"/>
-        </w:rPr>
-        <w:fldChar w:fldCharType="begin"/>
-      </w:r>
-      <w:r>
-        <w:rPr>
-          <w:rFonts w:ascii="Calibri" w:hAnsi="Calibri"/>
-        </w:rPr>
-        <w:instrText xml:space="preserve"> ADDIN ZOTERO_ITEM CSL_CITATION {"citationID":"Yfd9CB3x","properties":{"formattedCitation":"(Cioffi-Revilla 2014)","plainCitation":"(Cioffi-Revilla 2014)"},"citationItems":[{"id":505,"uris":["http://zotero.org/users/1786553/items/8MX6D7BT"],"uri":["http://zotero.org/users/1786553/items/8MX6D7BT"],"itemData":{"id":505,"type":"report","title":"A Formal Theory of Politogenesis: Towards an Agent Simulation of Social Complexity Origins","publisher":"Social Science Research Network","publisher-place":"Rochester, NY","genre":"SSRN Scholarly Paper","source":"papers.ssrn.com","event-place":"Rochester, NY","abstract":"Agent-based social simulation models are beginning to make significant contributions to scientific understanding of origins of human social complexity (politogenesis). However, social theory remains unclear about the prerequisites of social complexity origins; about things people must have known before the simplest societies could self-organize. In addition, there is a paucity of formal theories of politogenesis. I present a formal mathematical theory of social complexity focused on the phase of human history preceding its initial emergence in selected world regions ca. 10,000 years ago (early Holocene epoch). The formalism uses probability theory and analysis to derive a set of basic, testable results. The main prediction of the theory supports the rare nature of initial social complexity, consistent with observation. Further geospatial applications of the theory predict expected locations for politogenesis, based on prior, causal, theoretically predicted potentials.","URL":"http://papers.ssrn.com/abstract=2429322","number":"ID 2429322","shortTitle":"A Formal Theory of Politogenesis","author":[{"family":"Cioffi-Revilla","given":"Claudio"}],"issued":{"date-parts":[["2014",4,25]]},"accessed":{"date-parts":[["2014",11,6]]}}}],"schema":"https://github.com/citation-style-language/schema/raw/master/csl-citation.json"}  </w:instrText>
-      </w:r>
-      <w:r>
-        <w:rPr>
-          <w:rFonts w:ascii="Calibri" w:hAnsi="Calibri"/>
-        </w:rPr>
-        <w:fldChar w:fldCharType="separate"/>
-      </w:r>
-      <w:r>
-        <w:rPr>
-          <w:rFonts w:ascii="Calibri" w:hAnsi="Calibri"/>
+          <w:szCs w:val="24"/>
+        </w:rPr>
+      </w:pPr>
+      <w:r>
+        <w:rPr>
           <w:noProof/>
-        </w:rPr>
-        <w:t>(Cioffi-Revilla 2014)</w:t>
-      </w:r>
-      <w:r>
-        <w:rPr>
-          <w:rFonts w:ascii="Calibri" w:hAnsi="Calibri"/>
-        </w:rPr>
-        <w:fldChar w:fldCharType="end"/>
-      </w:r>
-      <w:r>
-        <w:rPr>
-          <w:rFonts w:ascii="Calibri" w:hAnsi="Calibri"/>
-          <w:szCs w:val="24"/>
-        </w:rPr>
-        <w:t>.</w:t>
-      </w:r>
-    </w:p>
-    <w:p>
-      <w:pPr>
-        <w:jc w:val="both"/>
-        <w:rPr>
-          <w:szCs w:val="24"/>
-        </w:rPr>
-      </w:pPr>
-      <w:r>
-        <w:rPr>
-          <w:szCs w:val="24"/>
-        </w:rPr>
-        <w:t>The core questions in the politogenesis are three:</w:t>
-      </w:r>
-    </w:p>
-    <w:p>
-      <w:pPr>
-        <w:pStyle w:val="ListParagraph"/>
-        <w:numPr>
-          <w:ilvl w:val="0"/>
-          <w:numId w:val="2"/>
-        </w:numPr>
-        <w:jc w:val="both"/>
-        <w:rPr>
-          <w:szCs w:val="24"/>
-        </w:rPr>
-      </w:pPr>
-      <w:r>
-        <w:rPr>
-          <w:szCs w:val="24"/>
-        </w:rPr>
-        <w:t xml:space="preserve">How the requirements are met </w:t>
-      </w:r>
-      <w:r>
-        <w:rPr>
-          <w:szCs w:val="24"/>
-        </w:rPr>
-        <w:t>(potential</w:t>
-      </w:r>
-      <w:r>
-        <w:rPr>
-          <w:szCs w:val="24"/>
-        </w:rPr>
-        <w:t xml:space="preserve"> attained</w:t>
-      </w:r>
-      <w:r>
-        <w:rPr>
-          <w:szCs w:val="24"/>
-        </w:rPr>
-        <w:t xml:space="preserve">) </w:t>
-      </w:r>
-      <w:r>
-        <w:rPr>
-          <w:szCs w:val="24"/>
-        </w:rPr>
-        <w:t>for a simple society to start evolving into an initial social complexity?</w:t>
-      </w:r>
-    </w:p>
-    <w:p>
-      <w:pPr>
-        <w:pStyle w:val="ListParagraph"/>
-        <w:numPr>
-          <w:ilvl w:val="0"/>
-          <w:numId w:val="2"/>
-        </w:numPr>
-        <w:jc w:val="both"/>
-        <w:rPr>
-          <w:szCs w:val="24"/>
-        </w:rPr>
-      </w:pPr>
-      <w:r>
-        <w:rPr>
-          <w:szCs w:val="24"/>
-        </w:rPr>
-        <w:t>What are the</w:t>
-      </w:r>
-      <w:r>
-        <w:rPr>
-          <w:szCs w:val="24"/>
-        </w:rPr>
-        <w:t xml:space="preserve"> characteristics of these</w:t>
-      </w:r>
-      <w:r>
-        <w:rPr>
-          <w:szCs w:val="24"/>
-        </w:rPr>
-        <w:t xml:space="preserve"> requirements (elements of the potential)?</w:t>
-      </w:r>
-    </w:p>
-    <w:p>
-      <w:pPr>
-        <w:pStyle w:val="ListParagraph"/>
-        <w:numPr>
-          <w:ilvl w:val="0"/>
-          <w:numId w:val="2"/>
-        </w:numPr>
-        <w:jc w:val="both"/>
-        <w:rPr>
-          <w:szCs w:val="24"/>
-        </w:rPr>
-      </w:pPr>
-      <w:r>
-        <w:rPr>
-          <w:szCs w:val="24"/>
-        </w:rPr>
-        <w:t>Under what circumstances</w:t>
-      </w:r>
-      <w:r>
-        <w:rPr>
-          <w:szCs w:val="24"/>
-        </w:rPr>
-        <w:t xml:space="preserve"> </w:t>
-      </w:r>
-      <w:r>
-        <w:rPr>
-          <w:szCs w:val="24"/>
-        </w:rPr>
-        <w:t>can</w:t>
-      </w:r>
-      <w:r>
-        <w:rPr>
-          <w:szCs w:val="24"/>
-        </w:rPr>
-        <w:t xml:space="preserve"> </w:t>
-      </w:r>
-      <w:r>
-        <w:rPr>
-          <w:szCs w:val="24"/>
-        </w:rPr>
-        <w:t xml:space="preserve">the </w:t>
-      </w:r>
-      <w:r>
-        <w:rPr>
-          <w:szCs w:val="24"/>
-        </w:rPr>
-        <w:t xml:space="preserve">potential </w:t>
-      </w:r>
-      <w:r>
-        <w:rPr>
-          <w:szCs w:val="24"/>
-        </w:rPr>
-        <w:t>be</w:t>
-      </w:r>
-      <w:r>
-        <w:rPr>
-          <w:szCs w:val="24"/>
-        </w:rPr>
-        <w:t xml:space="preserve"> realized (and hence the initial social complexity is emerged)?</w:t>
-      </w:r>
-    </w:p>
-    <w:p>
-      <w:pPr>
-        <w:jc w:val="both"/>
-        <w:rPr>
-          <w:szCs w:val="24"/>
-        </w:rPr>
-      </w:pPr>
-      <w:r>
-        <w:rPr>
-          <w:szCs w:val="24"/>
-        </w:rPr>
-        <w:t>Based on the theories and thought experiments answering to these questions we build an agent-based model where simple societies can accumulate potential and finally emerge into socially complex chiefdoms. We validate our model by creating a spatially explicit heatmap of these realizations</w:t>
-      </w:r>
-      <w:r>
-        <w:rPr>
-          <w:szCs w:val="24"/>
-        </w:rPr>
-        <w:t>.</w:t>
-      </w:r>
-    </w:p>
-    <w:p>
-      <w:pPr>
-        <w:pStyle w:val="Heading3"/>
-      </w:pPr>
-      <w:r>
-        <w:t>Why agent based modeling and not system dynamics?</w:t>
-      </w:r>
-    </w:p>
-    <w:p>
-      <w:pPr>
-        <w:jc w:val="both"/>
-      </w:pPr>
-      <w:r>
-        <w:t>The event-based causal structure of Cioffi’s theory captures the ontology of politogenesis in a way that is closer to agent simulation than the systems dynamics of differential equation-based systems.</w:t>
-      </w:r>
-      <w:r>
-        <w:t xml:space="preserve"> Although it is a mathematical theory based on probability theory, the social aspect of the problem with many interrelated dynamics and causal relations, occurrence and emergence of events makes the system more suitable for an agent-based model. </w:t>
-      </w:r>
-    </w:p>
-    <w:p>
-      <w:pPr>
-        <w:jc w:val="both"/>
-      </w:pPr>
-      <w:r>
-        <w:t xml:space="preserve">In system dynamics we describe a target system with its properties and dynamics by using a system of equations, and derive its future state from its current state. </w:t>
-      </w:r>
-      <w:r>
-        <w:t>In a system dynamics model individuals (or other discrete entities such as products, events, etc.) are represented by their quantities so they lose any individual properties, histories or dynamics</w:t>
-      </w:r>
-      <w:r>
-        <w:t xml:space="preserve"> </w:t>
-      </w:r>
-      <w:r>
-        <w:rPr>
-          <w:rFonts w:ascii="Calibri"/>
-          <w:szCs w:val="24"/>
-        </w:rPr>
-        <w:fldChar w:fldCharType="begin"/>
-      </w:r>
-      <w:r>
-        <w:rPr>
-          <w:rFonts w:ascii="Calibri"/>
-          <w:szCs w:val="24"/>
-        </w:rPr>
-        <w:instrText xml:space="preserve"> ADDIN ZOTERO_ITEM CSL_CITATION {"citationID":"GwcSPSUN","properties":{"formattedCitation":"{\\rtf (System Dynamics \\uc0\\u8212{} AnyLogic Simulation Software n.d.)}","plainCitation":"(System Dynamics — AnyLogic Simulation Software n.d.)"},"citationItems":[{"id":601,"uris":["http://zotero.org/users/1786553/items/EM9QAZX2"],"uri":["http://zotero.org/users/1786553/items/EM9QAZX2"],"itemData":{"id":601,"type":"webpage","title":"System Dynamics — AnyLogic Simulation Software","URL":"http://www.anylogic.com/system-dynamics/","accessed":{"date-parts":[["2014",10,14]]}}}],"schema":"https://github.com/citation-style-language/schema/raw/master/csl-citation.json"}  </w:instrText>
-      </w:r>
-      <w:r>
-        <w:rPr>
-          <w:rFonts w:ascii="Calibri"/>
-          <w:szCs w:val="24"/>
-        </w:rPr>
-        <w:fldChar w:fldCharType="separate"/>
-      </w:r>
-      <w:r>
-        <w:rPr>
-          <w:rFonts w:ascii="Calibri"/>
-          <w:szCs w:val="24"/>
-        </w:rPr>
-        <w:t>(System Dynamics — AnyLogic Simulation Software n.d.)</w:t>
-      </w:r>
-      <w:r>
-        <w:rPr>
-          <w:rFonts w:ascii="Calibri"/>
-          <w:szCs w:val="24"/>
-        </w:rPr>
-        <w:fldChar w:fldCharType="end"/>
-      </w:r>
-      <w:r>
-        <w:t xml:space="preserve">. </w:t>
-      </w:r>
-    </w:p>
-    <w:p>
-      <w:pPr>
-        <w:jc w:val="both"/>
-      </w:pPr>
-      <w:r>
-        <w:t xml:space="preserve">As stated by </w:t>
-      </w:r>
-      <w:r>
-        <w:fldChar w:fldCharType="begin"/>
-      </w:r>
-      <w:r>
-        <w:instrText xml:space="preserve"> ADDIN ZOTERO_ITEM CSL_CITATION {"citationID":"iwAZPujb","properties":{"formattedCitation":"(Gilbert and Troitzsch 2005)","plainCitation":"(Gilbert and Troitzsch 2005)"},"citationItems":[{"id":26,"uris":["http://zotero.org/users/1786553/items/8437G7RK"],"uri":["http://zotero.org/users/1786553/items/8437G7RK"],"itemData":{"id":26,"type":"book","title":"Simulation for the Social Scientist","publisher":"Open University Press","publisher-place":"Maidenhead, England ; New York, NY","number-of-pages":"312","edition":"2 edition","source":"Amazon.com","event-place":"Maidenhead, England ; New York, NY","abstract":"An invaluable guide to the complex and increasingly vital study of social  simulation This is a revised, completely updated edition  of the practical textbook that examines the techniques of building computer simulations  to assist understanding of social and economic issues and problems. Interest in social simulation has been growing rapidly worldwide  as a result of increasingly powerful  hardware capabilities and software programs.  The focus on this area of expertise is also influenced by a rising interest in the application of ideas of complexity, evolution, adaptation, and chaos in the social  sciences. This authoritative book details all of the common approaches to social simulation, to provide social scientists with an appreciation of the literature and allow those with some programming skills to create their own simulations. New for this edition are a chapter on how to use simulation as a tool, as well as a chapter on multi-agent systems to explain why and how multi-agent modeling has become the preferred approach to  simulation.","ISBN":"9780335216000","language":"English","author":[{"family":"Gilbert","given":"Nigel"},{"family":"Troitzsch","given":"Klaus"}],"issued":{"date-parts":[["2005",2,1]]}}}],"schema":"https://github.com/citation-style-language/schema/raw/master/csl-citation.json"} </w:instrText>
-      </w:r>
-      <w:r>
-        <w:fldChar w:fldCharType="separate"/>
-      </w:r>
-      <w:r>
-        <w:rPr>
-          <w:noProof/>
-        </w:rPr>
-        <w:t>Gilbert and Troitzsch (2005)</w:t>
-      </w:r>
-      <w:r>
-        <w:fldChar w:fldCharType="end"/>
-      </w:r>
-      <w:r>
-        <w:t xml:space="preserve"> s</w:t>
-      </w:r>
-      <w:r>
-        <w:t>ystem dynamics is based upon differential equations and restricted to the macro level</w:t>
-      </w:r>
-      <w:r>
-        <w:t>.</w:t>
-      </w:r>
-      <w:r>
-        <w:t xml:space="preserve"> </w:t>
-      </w:r>
-      <w:r>
-        <w:t>Therefore</w:t>
-      </w:r>
-      <w:r>
-        <w:t xml:space="preserve">, </w:t>
-      </w:r>
-      <w:r>
-        <w:t xml:space="preserve">the </w:t>
-      </w:r>
-      <w:r>
-        <w:t>properties of undifferentiated whole are</w:t>
-      </w:r>
-      <w:r>
-        <w:t xml:space="preserve"> represented by the states of </w:t>
-      </w:r>
-      <w:r>
-        <w:t xml:space="preserve">stock/flow </w:t>
-      </w:r>
-      <w:r>
-        <w:t>and changes in level/rate variables in these equations</w:t>
-      </w:r>
-      <w:r>
-        <w:t>.</w:t>
-      </w:r>
-      <w:r>
-        <w:t xml:space="preserve"> </w:t>
-      </w:r>
-      <w:r>
-        <w:fldChar w:fldCharType="begin"/>
-      </w:r>
-      <w:r>
-        <w:instrText xml:space="preserve"> REF _Ref280305064 \h </w:instrText>
-      </w:r>
-      <w:r>
-        <w:fldChar w:fldCharType="separate"/>
-      </w:r>
-      <w:r>
-        <w:t xml:space="preserve">Figure </w:t>
-      </w:r>
-      <w:r>
-        <w:rPr>
-          <w:noProof/>
-        </w:rPr>
-        <w:t>1</w:t>
-      </w:r>
-      <w:r>
-        <w:fldChar w:fldCharType="end"/>
-      </w:r>
-      <w:r>
-        <w:t xml:space="preserve"> is given as an example of </w:t>
-      </w:r>
-      <w:r>
-        <w:t xml:space="preserve">stock/flow </w:t>
-      </w:r>
-      <w:r>
-        <w:t>diagram, which is a</w:t>
-      </w:r>
-      <w:r>
-        <w:t xml:space="preserve"> specific graphical description language</w:t>
-      </w:r>
-      <w:r>
-        <w:t xml:space="preserve"> </w:t>
-      </w:r>
-      <w:r>
-        <w:t>of system dynamics models.</w:t>
-      </w:r>
-    </w:p>
-    <w:p>
-      <w:pPr>
-        <w:jc w:val="both"/>
-        <w:rPr>
-          <w:noProof/>
-          <w:szCs w:val="24"/>
-        </w:rPr>
-      </w:pPr>
-      <w:r>
-        <w:rPr>
-          <w:noProof/>
-          <w:szCs w:val="24"/>
-        </w:rPr>
+          <w:szCs w:val="24"/>
+        </w:rPr>
+        <w:lastRenderedPageBreak/>
         <w:t xml:space="preserve"> </w:t>
       </w:r>
       <w:r>
@@ -1099,6 +2405,14 @@
         <w:jc w:val="both"/>
       </w:pPr>
       <w:r>
+        <w:t>Microsimulations were the initial solution to this problem by incorporating attributes of individual properties and their transition probabilities into the model. Therefore, unlike system dynamics models, microsimulation models are stochastic. Although microsimulation models have attributes of individuals, entities in the system do not interact with each other, which is indeed always the case in social/complex systems. Another disadvantage of microsimulations is that decisions of the entities are not based on some motivations or intensions, they rather act simply based on the probabilities predetermined for every period of time for the entire simulation; therefore, microsimulations are rather for predictions than providing any explanations of micro-level or emergent level dynamics of social systems.</w:t>
+      </w:r>
+    </w:p>
+    <w:p>
+      <w:pPr>
+        <w:jc w:val="both"/>
+      </w:pPr>
+      <w:r>
         <w:t xml:space="preserve">On the other hand, </w:t>
       </w:r>
       <w:r>
@@ -1144,7 +2458,11 @@
         <w:t xml:space="preserve">and </w:t>
       </w:r>
       <w:r>
-        <w:t>has allowed computational social scientist researchers create such models in a very easy and natural way. Unlike other modeling approaches based on equations where one has to define the phenomena precisely, ABMs are not meant to be precise, hence do not lack of flexibility in exploring phenomena.</w:t>
+        <w:t xml:space="preserve">has allowed computational social scientist researchers create such models in a very easy and natural way. Unlike other modeling approaches based on equations where one has to define the </w:t>
+      </w:r>
+      <w:r>
+        <w:lastRenderedPageBreak/>
+        <w:t>phenomena precisely, ABMs are not meant to be precise, hence do not lack of flexibility in exploring phenomena.</w:t>
       </w:r>
     </w:p>
     <w:p>
@@ -1209,11 +2527,11 @@
         <w:rPr>
           <w:szCs w:val="24"/>
         </w:rPr>
-        <w:instrText xml:space="preserve"> ADDIN ZOTERO_ITEM CSL_CITATION {"citationID":"XYQJ2KOU","properties":{"formattedCitation":"(Luke et al. 2003)","plainCitation":"(Luke et al. 2003)"},"citationItems":[{"id":28,"uris":["http://zotero.org/users/1786553/items/TINEGAXX"],"uri":["http://zotero.org/users/1786553/items/TINEGAXX"],"itemData":{"id":28,"type":"paper-conference","title":"MASON: A Java Multi-agent Simulation Library","abstract":"Agent-based modeling (ABM) has transformed social science research by allowing researchers to replicate or generate the emergence of empirically complex social phenomena from a set of relatively simple agent-based rules at the micro-level. Swarm, RePast, Ascape, and others currently provide simulation environments for ABM social science research. After Swarm â€” arguably the first widely used ABM simulator employed in the social sciences â€” subsequent simulators have sought to enhance available simulation tools and computational capabilities by providing additional functionalities and formal modeling facilities. Here we present MASON (Multi-Agent Simulator Of Neighborhoods), following in a similar tradition that seeks to enhance the power and diversity of the available scientific toolkit in computational social science. MASON is intended to provide a core of facilities useful not only to social science but to other agent-based modeling fields such as artificial intelligence and robotics. We believe this can foster useful â€œcross-pollinationâ€</w:instrText>
-      </w:r>
-      <w:r>
-        <w:rPr>
-          <w:rFonts w:ascii="Baoli SC Regular" w:hAnsi="Baoli SC Regular" w:cs="Baoli SC Regular"/>
+        <w:instrText xml:space="preserve"> ADDIN ZOTERO_ITEM CSL_CITATION {"citationID":"XYQJ2KOU","properties":{"formattedCitation":"(Luke et al. 2003)","plainCitation":"(Luke et al. 2003)"},"citationItems":[{"id":276,"uris":["http://zotero.org/users/1786553/items/TINEGAXX"],"uri":["http://zotero.org/users/1786553/items/TINEGAXX"],"itemData":{"id":276,"type":"paper-conference","title":"MASON: A Java Multi-agent Simulation Library","abstract":"Agent-based modeling (ABM) has transformed social science research by allowing researchers to replicate or generate the emergence of empirically complex social phenomena from a set of relatively simple agent-based rules at the micro-level. Swarm, RePast, Ascape, and others currently provide simulation environments for ABM social science research. After Swarm â€” arguably the first widely used ABM simulator employed in the social sciences â€” subsequent simulators have sought to enhance available simulation tools and computational capabilities by providing additional functionalities and formal modeling facilities. Here we present MASON (Multi-Agent Simulator Of Neighborhoods), following in a similar tradition that seeks to enhance the power and diversity of the available scientific toolkit in computational social science. MASON is intended to provide a core of facilities useful not only to social science but to other agent-based modeling fields such as artificial intelligence and robotics. We believe this can foster useful â€œcross-pollinationâ€</w:instrText>
+      </w:r>
+      <w:r>
+        <w:rPr>
+          <w:rFonts w:ascii="Calibri" w:hAnsi="Calibri" w:cs="Calibri"/>
           <w:szCs w:val="24"/>
         </w:rPr>
         <w:instrText></w:instrText>
@@ -1276,11 +2594,13 @@
       </w:r>
     </w:p>
     <w:p>
+      <w:proofErr w:type="spellStart"/>
+      <w:proofErr w:type="gramStart"/>
       <w:r>
         <w:t>sdf</w:t>
       </w:r>
-      <w:bookmarkStart w:id="1" w:name="_GoBack"/>
-      <w:bookmarkEnd w:id="1"/>
+      <w:proofErr w:type="spellEnd"/>
+      <w:proofErr w:type="gramEnd"/>
     </w:p>
     <w:p>
       <w:pPr>
@@ -1294,6 +2614,7 @@
       <w:pPr>
         <w:jc w:val="both"/>
         <w:rPr>
+          <w:rFonts w:ascii="Calibri" w:hAnsi="Calibri"/>
           <w:szCs w:val="24"/>
         </w:rPr>
       </w:pPr>
@@ -1448,14 +2769,108 @@
           <w:rFonts w:ascii="Calibri" w:hAnsi="Calibri"/>
           <w:szCs w:val="24"/>
         </w:rPr>
-        <w:t xml:space="preserve"> I</w:t>
-      </w:r>
-      <w:r>
-        <w:rPr>
-          <w:rFonts w:ascii="Calibri" w:hAnsi="Calibri"/>
-          <w:szCs w:val="24"/>
-        </w:rPr>
-        <w:t>n the next chapter</w:t>
+        <w:t xml:space="preserve"> The basis of Cioffi’s theory can be summarized in two categories. The first one is the a</w:t>
+      </w:r>
+      <w:r>
+        <w:rPr>
+          <w:rFonts w:ascii="Calibri" w:hAnsi="Calibri"/>
+          <w:szCs w:val="24"/>
+        </w:rPr>
+        <w:t>rchaeological records</w:t>
+      </w:r>
+      <w:r>
+        <w:rPr>
+          <w:rFonts w:ascii="Calibri" w:hAnsi="Calibri"/>
+          <w:szCs w:val="24"/>
+        </w:rPr>
+        <w:t xml:space="preserve"> that</w:t>
+      </w:r>
+    </w:p>
+    <w:p>
+      <w:pPr>
+        <w:pStyle w:val="ListParagraph"/>
+        <w:numPr>
+          <w:ilvl w:val="0"/>
+          <w:numId w:val="3"/>
+        </w:numPr>
+        <w:jc w:val="both"/>
+        <w:rPr>
+          <w:rFonts w:ascii="Calibri" w:hAnsi="Calibri"/>
+          <w:szCs w:val="24"/>
+        </w:rPr>
+      </w:pPr>
+      <w:r>
+        <w:rPr>
+          <w:rFonts w:ascii="Calibri" w:hAnsi="Calibri"/>
+          <w:szCs w:val="24"/>
+        </w:rPr>
+        <w:lastRenderedPageBreak/>
+        <w:t xml:space="preserve">Homo sapiens </w:t>
+      </w:r>
+      <w:proofErr w:type="spellStart"/>
+      <w:r>
+        <w:rPr>
+          <w:rFonts w:ascii="Calibri" w:hAnsi="Calibri"/>
+          <w:szCs w:val="24"/>
+        </w:rPr>
+        <w:t>sapiens</w:t>
+      </w:r>
+      <w:proofErr w:type="spellEnd"/>
+      <w:r>
+        <w:rPr>
+          <w:rFonts w:ascii="Calibri" w:hAnsi="Calibri"/>
+          <w:szCs w:val="24"/>
+        </w:rPr>
+        <w:t xml:space="preserve"> originated 200</w:t>
+      </w:r>
+      <w:r>
+        <w:rPr>
+          <w:rFonts w:ascii="Calibri" w:hAnsi="Calibri"/>
+          <w:szCs w:val="24"/>
+        </w:rPr>
+        <w:t xml:space="preserve"> thousand years ago </w:t>
+      </w:r>
+      <w:r>
+        <w:rPr>
+          <w:rFonts w:ascii="Calibri" w:hAnsi="Calibri"/>
+          <w:szCs w:val="24"/>
+        </w:rPr>
+        <w:t>in Africa</w:t>
+      </w:r>
+    </w:p>
+    <w:p>
+      <w:pPr>
+        <w:pStyle w:val="ListParagraph"/>
+        <w:numPr>
+          <w:ilvl w:val="0"/>
+          <w:numId w:val="3"/>
+        </w:numPr>
+        <w:jc w:val="both"/>
+        <w:rPr>
+          <w:rFonts w:ascii="Calibri" w:hAnsi="Calibri"/>
+          <w:szCs w:val="24"/>
+        </w:rPr>
+      </w:pPr>
+      <w:r>
+        <w:rPr>
+          <w:rFonts w:ascii="Calibri" w:hAnsi="Calibri"/>
+          <w:szCs w:val="24"/>
+        </w:rPr>
+        <w:t xml:space="preserve">First chiefdom </w:t>
+      </w:r>
+      <w:r>
+        <w:rPr>
+          <w:rFonts w:ascii="Calibri" w:hAnsi="Calibri"/>
+          <w:szCs w:val="24"/>
+        </w:rPr>
+        <w:t xml:space="preserve">was </w:t>
+      </w:r>
+      <w:r>
+        <w:rPr>
+          <w:rFonts w:ascii="Calibri" w:hAnsi="Calibri"/>
+          <w:szCs w:val="24"/>
+        </w:rPr>
+        <w:t>formed 10</w:t>
       </w:r>
       <w:r>
         <w:rPr>
@@ -1469,91 +2884,240 @@
           <w:rFonts w:ascii="Calibri" w:hAnsi="Calibri"/>
           <w:szCs w:val="24"/>
         </w:rPr>
-        <w:t>we</w:t>
-      </w:r>
-      <w:r>
-        <w:rPr>
-          <w:rFonts w:ascii="Calibri" w:hAnsi="Calibri"/>
-          <w:szCs w:val="24"/>
-        </w:rPr>
+        <w:t xml:space="preserve">thousand years ago </w:t>
+      </w:r>
+      <w:r>
+        <w:rPr>
+          <w:rFonts w:ascii="Calibri" w:hAnsi="Calibri"/>
+          <w:szCs w:val="24"/>
+        </w:rPr>
+        <w:t>in N</w:t>
+      </w:r>
+      <w:r>
+        <w:rPr>
+          <w:rFonts w:ascii="Calibri" w:hAnsi="Calibri"/>
+          <w:szCs w:val="24"/>
+        </w:rPr>
+        <w:t>orthern</w:t>
+      </w:r>
+      <w:r>
+        <w:rPr>
+          <w:rFonts w:ascii="Calibri" w:hAnsi="Calibri"/>
+          <w:szCs w:val="24"/>
+        </w:rPr>
+        <w:t xml:space="preserve"> Mesopotamia</w:t>
+      </w:r>
+    </w:p>
+    <w:p>
+      <w:pPr>
+        <w:jc w:val="both"/>
+        <w:rPr>
+          <w:szCs w:val="24"/>
+        </w:rPr>
+      </w:pPr>
+      <w:r>
+        <w:rPr>
+          <w:rFonts w:ascii="Calibri" w:hAnsi="Calibri"/>
+          <w:szCs w:val="24"/>
+        </w:rPr>
+        <w:t xml:space="preserve">His second basis is potential accumulation and realization approach to politogenesis. Cioffi asks three core questions and </w:t>
+      </w:r>
+      <w:r>
+        <w:rPr>
+          <w:rFonts w:ascii="Calibri" w:hAnsi="Calibri"/>
+          <w:szCs w:val="24"/>
+        </w:rPr>
+        <w:t xml:space="preserve">theorize </w:t>
+      </w:r>
+      <w:r>
+        <w:rPr>
+          <w:szCs w:val="24"/>
+        </w:rPr>
+        <w:t>the politogenesis</w:t>
+      </w:r>
+      <w:r>
+        <w:rPr>
+          <w:szCs w:val="24"/>
+        </w:rPr>
+        <w:t xml:space="preserve"> in a causal perspective</w:t>
+      </w:r>
+      <w:r>
+        <w:rPr>
+          <w:szCs w:val="24"/>
+        </w:rPr>
+        <w:t xml:space="preserve"> by answering these questions</w:t>
+      </w:r>
+      <w:r>
+        <w:rPr>
+          <w:szCs w:val="24"/>
+        </w:rPr>
+        <w:t>:</w:t>
+      </w:r>
+    </w:p>
+    <w:p>
+      <w:pPr>
+        <w:pStyle w:val="ListParagraph"/>
+        <w:numPr>
+          <w:ilvl w:val="0"/>
+          <w:numId w:val="2"/>
+        </w:numPr>
+        <w:jc w:val="both"/>
+        <w:rPr>
+          <w:szCs w:val="24"/>
+        </w:rPr>
+      </w:pPr>
+      <w:r>
+        <w:rPr>
+          <w:szCs w:val="24"/>
+        </w:rPr>
+        <w:t>How the requirements are met (potential attained) for a simple society to start evolving into an initial social complexity?</w:t>
+      </w:r>
+    </w:p>
+    <w:p>
+      <w:pPr>
+        <w:pStyle w:val="ListParagraph"/>
+        <w:numPr>
+          <w:ilvl w:val="0"/>
+          <w:numId w:val="2"/>
+        </w:numPr>
+        <w:jc w:val="both"/>
+        <w:rPr>
+          <w:szCs w:val="24"/>
+        </w:rPr>
+      </w:pPr>
+      <w:r>
+        <w:rPr>
+          <w:szCs w:val="24"/>
+        </w:rPr>
+        <w:t>What are the characteristics of these requirements (elements of the potential)?</w:t>
+      </w:r>
+    </w:p>
+    <w:p>
+      <w:pPr>
+        <w:pStyle w:val="ListParagraph"/>
+        <w:numPr>
+          <w:ilvl w:val="0"/>
+          <w:numId w:val="2"/>
+        </w:numPr>
+        <w:jc w:val="both"/>
+        <w:rPr>
+          <w:szCs w:val="24"/>
+        </w:rPr>
+      </w:pPr>
+      <w:r>
+        <w:rPr>
+          <w:szCs w:val="24"/>
+        </w:rPr>
+        <w:t>Under what circumstances can the potential be realized (and hence the initial social complexity is emerged)?</w:t>
+      </w:r>
+    </w:p>
+    <w:p>
+      <w:pPr>
+        <w:pStyle w:val="Heading3"/>
+      </w:pPr>
+      <w:r>
+        <w:t xml:space="preserve">Definitions </w:t>
+      </w:r>
+      <w:r>
+        <w:t>and</w:t>
+      </w:r>
+      <w:r>
         <w:t xml:space="preserve"> </w:t>
       </w:r>
       <w:r>
-        <w:rPr>
-          <w:rFonts w:ascii="Calibri" w:hAnsi="Calibri"/>
-          <w:szCs w:val="24"/>
-        </w:rPr>
-        <w:t>describe and synthesize</w:t>
-      </w:r>
-      <w:r>
-        <w:rPr>
-          <w:rFonts w:ascii="Calibri" w:hAnsi="Calibri"/>
-          <w:szCs w:val="24"/>
-        </w:rPr>
-        <w:t xml:space="preserve"> these requirements</w:t>
-      </w:r>
-      <w:r>
-        <w:rPr>
-          <w:rFonts w:ascii="Calibri" w:hAnsi="Calibri"/>
-          <w:szCs w:val="24"/>
-        </w:rPr>
-        <w:t>,</w:t>
-      </w:r>
-      <w:r>
-        <w:rPr>
-          <w:rFonts w:ascii="Calibri" w:hAnsi="Calibri"/>
-          <w:szCs w:val="24"/>
-        </w:rPr>
-        <w:t xml:space="preserve"> and </w:t>
-      </w:r>
-      <w:r>
-        <w:rPr>
-          <w:rFonts w:ascii="Calibri" w:hAnsi="Calibri"/>
-          <w:szCs w:val="24"/>
-        </w:rPr>
-        <w:t xml:space="preserve">we further </w:t>
-      </w:r>
-      <w:r>
-        <w:rPr>
-          <w:rFonts w:ascii="Calibri" w:hAnsi="Calibri"/>
-          <w:szCs w:val="24"/>
-        </w:rPr>
-        <w:t xml:space="preserve">discuss how to </w:t>
-      </w:r>
-      <w:r>
-        <w:rPr>
-          <w:rFonts w:ascii="Calibri" w:hAnsi="Calibri"/>
-          <w:szCs w:val="24"/>
-        </w:rPr>
-        <w:t xml:space="preserve">model them in </w:t>
-      </w:r>
-      <w:r>
-        <w:rPr>
-          <w:rFonts w:ascii="Calibri" w:hAnsi="Calibri"/>
-          <w:szCs w:val="24"/>
-        </w:rPr>
-        <w:t>our</w:t>
-      </w:r>
-      <w:r>
-        <w:rPr>
-          <w:rFonts w:ascii="Calibri" w:hAnsi="Calibri"/>
-          <w:szCs w:val="24"/>
-        </w:rPr>
-        <w:t xml:space="preserve"> </w:t>
-      </w:r>
-      <w:r>
-        <w:rPr>
-          <w:rFonts w:ascii="Calibri" w:hAnsi="Calibri"/>
-          <w:szCs w:val="24"/>
-        </w:rPr>
-        <w:t>simulation</w:t>
-      </w:r>
-      <w:r>
-        <w:rPr>
-          <w:rFonts w:ascii="Calibri" w:hAnsi="Calibri"/>
-          <w:szCs w:val="24"/>
-        </w:rPr>
-        <w:t>. Potentials</w:t>
+        <w:t>Concepts</w:t>
+      </w:r>
+    </w:p>
+    <w:p>
+      <w:pPr>
+        <w:jc w:val="both"/>
+        <w:rPr>
+          <w:szCs w:val="24"/>
+        </w:rPr>
+      </w:pPr>
+      <w:r>
+        <w:rPr>
+          <w:rFonts w:ascii="Calibri" w:hAnsi="Calibri"/>
+          <w:szCs w:val="24"/>
+        </w:rPr>
+        <w:t xml:space="preserve">Cioffi identified </w:t>
+      </w:r>
+      <w:r>
+        <w:rPr>
+          <w:rFonts w:ascii="Calibri" w:hAnsi="Calibri"/>
+          <w:szCs w:val="24"/>
+        </w:rPr>
+        <w:t>nine</w:t>
+      </w:r>
+      <w:r>
+        <w:rPr>
+          <w:rFonts w:ascii="Calibri" w:hAnsi="Calibri"/>
+          <w:szCs w:val="24"/>
+        </w:rPr>
+        <w:t xml:space="preserve"> required </w:t>
+      </w:r>
+      <w:r>
+        <w:rPr>
+          <w:rFonts w:ascii="Calibri" w:hAnsi="Calibri"/>
+          <w:szCs w:val="24"/>
+        </w:rPr>
+        <w:t>elements of p</w:t>
+      </w:r>
+      <w:r>
+        <w:rPr>
+          <w:rFonts w:ascii="Calibri" w:hAnsi="Calibri"/>
+          <w:szCs w:val="24"/>
+        </w:rPr>
+        <w:t>otential</w:t>
+      </w:r>
+      <w:r>
+        <w:rPr>
+          <w:rFonts w:ascii="Calibri" w:hAnsi="Calibri"/>
+          <w:szCs w:val="24"/>
+        </w:rPr>
+        <w:t xml:space="preserve">. A polity cannot be emerged if any of these </w:t>
+      </w:r>
+      <w:r>
+        <w:rPr>
+          <w:rFonts w:ascii="Calibri" w:hAnsi="Calibri"/>
+          <w:szCs w:val="24"/>
+        </w:rPr>
+        <w:t>n</w:t>
+      </w:r>
+      <w:r>
+        <w:rPr>
+          <w:rFonts w:ascii="Calibri" w:hAnsi="Calibri"/>
+          <w:szCs w:val="24"/>
+        </w:rPr>
+        <w:t xml:space="preserve">ecessary </w:t>
+      </w:r>
+      <w:r>
+        <w:rPr>
+          <w:rFonts w:ascii="Calibri" w:hAnsi="Calibri"/>
+          <w:szCs w:val="24"/>
+        </w:rPr>
+        <w:t>c</w:t>
+      </w:r>
+      <w:r>
+        <w:rPr>
+          <w:rFonts w:ascii="Calibri" w:hAnsi="Calibri"/>
+          <w:szCs w:val="24"/>
+        </w:rPr>
+        <w:t xml:space="preserve">onditions </w:t>
+      </w:r>
+      <w:r>
+        <w:rPr>
+          <w:rFonts w:ascii="Calibri" w:hAnsi="Calibri"/>
+          <w:szCs w:val="24"/>
+        </w:rPr>
+        <w:t xml:space="preserve">is </w:t>
+      </w:r>
+      <w:r>
+        <w:rPr>
+          <w:rFonts w:ascii="Calibri" w:hAnsi="Calibri"/>
+          <w:szCs w:val="24"/>
+        </w:rPr>
+        <w:t>missing</w:t>
       </w:r>
       <w:r>
         <w:rPr>
@@ -1737,24 +3301,234 @@
         <w:rPr>
           <w:szCs w:val="24"/>
         </w:rPr>
+        <w:lastRenderedPageBreak/>
         <w:t>Collective action ability</w:t>
       </w:r>
     </w:p>
     <w:p>
       <w:pPr>
+        <w:jc w:val="both"/>
+        <w:rPr>
+          <w:szCs w:val="24"/>
+        </w:rPr>
+      </w:pPr>
+      <w:r>
+        <w:rPr>
+          <w:szCs w:val="24"/>
+        </w:rPr>
+        <w:t xml:space="preserve">Due to space limitations I won’t discuss each of the items listed above again as they are available in Cioffi’s paper </w:t>
+      </w:r>
+      <w:r>
+        <w:rPr>
+          <w:szCs w:val="24"/>
+        </w:rPr>
+        <w:fldChar w:fldCharType="begin"/>
+      </w:r>
+      <w:r>
+        <w:rPr>
+          <w:szCs w:val="24"/>
+        </w:rPr>
+        <w:instrText xml:space="preserve"> ADDIN ZOTERO_ITEM CSL_CITATION {"citationID":"Gn86CQPr","properties":{"formattedCitation":"(Cioffi-Revilla 2014)","plainCitation":"(Cioffi-Revilla 2014)"},"citationItems":[{"id":594,"uris":["http://zotero.org/users/1786553/items/8MX6D7BT"],"uri":["http://zotero.org/users/1786553/items/8MX6D7BT"],"itemData":{"id":594,"type":"report","title":"A Formal Theory of Politogenesis: Towards an Agent Simulation of Social Complexity Origins","publisher":"Social Science Research Network","publisher-place":"Rochester, NY","genre":"SSRN Scholarly Paper","source":"papers.ssrn.com","event-place":"Rochester, NY","abstract":"Agent-based social simulation models are beginning to make significant contributions to scientific understanding of origins of human social complexity (politogenesis). However, social theory remains unclear about the prerequisites of social complexity origins; about things people must have known before the simplest societies could self-organize. In addition, there is a paucity of formal theories of politogenesis. I present a formal mathematical theory of social complexity focused on the phase of human history preceding its initial emergence in selected world regions ca. 10,000 years ago (early Holocene epoch). The formalism uses probability theory and analysis to derive a set of basic, testable results. The main prediction of the theory supports the rare nature of initial social complexity, consistent with observation. Further geospatial applications of the theory predict expected locations for politogenesis, based on prior, causal, theoretically predicted potentials.","URL":"http://papers.ssrn.com/abstract=2429322","number":"ID 2429322","shortTitle":"A Formal Theory of Politogenesis","author":[{"family":"Cioffi-Revilla","given":"Claudio"}],"issued":{"date-parts":[["2014",4,25]]},"accessed":{"date-parts":[["2014",11,6]]}}}],"schema":"https://github.com/citation-style-language/schema/raw/master/csl-citation.json"} </w:instrText>
+      </w:r>
+      <w:r>
+        <w:rPr>
+          <w:szCs w:val="24"/>
+        </w:rPr>
+        <w:fldChar w:fldCharType="separate"/>
+      </w:r>
+      <w:r>
+        <w:rPr>
+          <w:rFonts w:ascii="Calibri" w:hAnsi="Calibri"/>
+        </w:rPr>
+        <w:t>(Cioffi-Revilla 2014)</w:t>
+      </w:r>
+      <w:r>
+        <w:rPr>
+          <w:szCs w:val="24"/>
+        </w:rPr>
+        <w:fldChar w:fldCharType="end"/>
+      </w:r>
+      <w:r>
+        <w:rPr>
+          <w:szCs w:val="24"/>
+        </w:rPr>
+        <w:t xml:space="preserve">. </w:t>
+      </w:r>
+      <w:r>
+        <w:rPr>
+          <w:szCs w:val="24"/>
+        </w:rPr>
+        <w:t>In his paper, h</w:t>
+      </w:r>
+      <w:bookmarkStart w:id="1" w:name="_GoBack"/>
+      <w:bookmarkEnd w:id="1"/>
+      <w:r>
+        <w:rPr>
+          <w:szCs w:val="24"/>
+        </w:rPr>
+        <w:t>e further defines some basic concepts such as polity, social complexity, chiefdom and politogenesis.</w:t>
+      </w:r>
+    </w:p>
+    <w:p>
+      <w:pPr>
+        <w:pStyle w:val="Heading2"/>
+      </w:pPr>
+      <w:r>
+        <w:t>Model Description</w:t>
+      </w:r>
+    </w:p>
+    <w:p>
+      <w:pPr>
+        <w:jc w:val="both"/>
+        <w:rPr>
+          <w:rFonts w:ascii="Calibri" w:hAnsi="Calibri"/>
+          <w:szCs w:val="24"/>
+        </w:rPr>
+      </w:pPr>
+      <w:r>
+        <w:rPr>
+          <w:rFonts w:ascii="Calibri" w:hAnsi="Calibri"/>
+          <w:szCs w:val="24"/>
+        </w:rPr>
+        <w:t xml:space="preserve">In this study we build an agent based simulation model on Cioffi’s formal theory </w:t>
+      </w:r>
+      <w:r>
+        <w:rPr>
+          <w:rFonts w:ascii="Calibri" w:hAnsi="Calibri"/>
+        </w:rPr>
+        <w:fldChar w:fldCharType="begin"/>
+      </w:r>
+      <w:r>
+        <w:rPr>
+          <w:rFonts w:ascii="Calibri" w:hAnsi="Calibri"/>
+        </w:rPr>
+        <w:instrText xml:space="preserve"> ADDIN ZOTERO_ITEM CSL_CITATION {"citationID":"Yfd9CB3x","properties":{"formattedCitation":"(Cioffi-Revilla 2014)","plainCitation":"(Cioffi-Revilla 2014)"},"citationItems":[{"id":594,"uris":["http://zotero.org/users/1786553/items/8MX6D7BT"],"uri":["http://zotero.org/users/1786553/items/8MX6D7BT"],"itemData":{"id":594,"type":"report","title":"A Formal Theory of Politogenesis: Towards an Agent Simulation of Social Complexity Origins","publisher":"Social Science Research Network","publisher-place":"Rochester, NY","genre":"SSRN Scholarly Paper","source":"papers.ssrn.com","event-place":"Rochester, NY","abstract":"Agent-based social simulation models are beginning to make significant contributions to scientific understanding of origins of human social complexity (politogenesis). However, social theory remains unclear about the prerequisites of social complexity origins; about things people must have known before the simplest societies could self-organize. In addition, there is a paucity of formal theories of politogenesis. I present a formal mathematical theory of social complexity focused on the phase of human history preceding its initial emergence in selected world regions ca. 10,000 years ago (early Holocene epoch). The formalism uses probability theory and analysis to derive a set of basic, testable results. The main prediction of the theory supports the rare nature of initial social complexity, consistent with observation. Further geospatial applications of the theory predict expected locations for politogenesis, based on prior, causal, theoretically predicted potentials.","URL":"http://papers.ssrn.com/abstract=2429322","number":"ID 2429322","shortTitle":"A Formal Theory of Politogenesis","author":[{"family":"Cioffi-Revilla","given":"Claudio"}],"issued":{"date-parts":[["2014",4,25]]},"accessed":{"date-parts":[["2014",11,6]]}}}],"schema":"https://github.com/citation-style-language/schema/raw/master/csl-citation.json"} </w:instrText>
+      </w:r>
+      <w:r>
+        <w:rPr>
+          <w:rFonts w:ascii="Calibri" w:hAnsi="Calibri"/>
+        </w:rPr>
+        <w:fldChar w:fldCharType="separate"/>
+      </w:r>
+      <w:r>
+        <w:rPr>
+          <w:rFonts w:ascii="Calibri" w:hAnsi="Calibri"/>
+          <w:noProof/>
+        </w:rPr>
+        <w:t>(Cioffi-Revilla 2014)</w:t>
+      </w:r>
+      <w:r>
+        <w:rPr>
+          <w:rFonts w:ascii="Calibri" w:hAnsi="Calibri"/>
+        </w:rPr>
+        <w:fldChar w:fldCharType="end"/>
+      </w:r>
+      <w:r>
+        <w:rPr>
+          <w:rFonts w:ascii="Calibri" w:hAnsi="Calibri"/>
+          <w:szCs w:val="24"/>
+        </w:rPr>
+        <w:t>.</w:t>
+      </w:r>
+      <w:r>
+        <w:rPr>
+          <w:rFonts w:ascii="Calibri" w:hAnsi="Calibri"/>
+          <w:szCs w:val="24"/>
+        </w:rPr>
+        <w:t xml:space="preserve"> </w:t>
+      </w:r>
+      <w:r>
+        <w:rPr>
+          <w:szCs w:val="24"/>
+        </w:rPr>
+        <w:t>Based on the theories and though</w:t>
+      </w:r>
+      <w:r>
+        <w:rPr>
+          <w:szCs w:val="24"/>
+        </w:rPr>
+        <w:t>t experiments answering to the three</w:t>
+      </w:r>
+      <w:r>
+        <w:rPr>
+          <w:szCs w:val="24"/>
+        </w:rPr>
+        <w:t xml:space="preserve"> questions we build an agent-based model where simple societies can accumulate potential and finally emerge into socially complex chiefdoms. We validate our model by creating a spatially explicit </w:t>
+      </w:r>
+      <w:proofErr w:type="spellStart"/>
+      <w:r>
+        <w:rPr>
+          <w:szCs w:val="24"/>
+        </w:rPr>
+        <w:t>heatmap</w:t>
+      </w:r>
+      <w:proofErr w:type="spellEnd"/>
+      <w:r>
+        <w:rPr>
+          <w:szCs w:val="24"/>
+        </w:rPr>
+        <w:t xml:space="preserve"> of these realizations.</w:t>
+      </w:r>
+    </w:p>
+    <w:p>
+      <w:pPr>
+        <w:jc w:val="both"/>
+      </w:pPr>
+      <w:r>
+        <w:t>The environment consists of a biophysical landscape inhabited by a kin-based society. The initial agent rules are based exclusively on knowledge and skills such as those specified by conditions 1–9. Situational changes activate agent decision-making and produce decisions, behaviors, and emergent patterns that generate politogenesis.</w:t>
+      </w:r>
+    </w:p>
+    <w:p>
+      <w:pPr>
+        <w:jc w:val="both"/>
+      </w:pPr>
+      <w:r>
+        <w:t>Theory can be employed to predict precise locations for politogenesis, based on prior causal potentials, and can be tested</w:t>
+      </w:r>
+      <w:r>
+        <w:t xml:space="preserve">: Locations with highest potentials should coincide with the four </w:t>
+      </w:r>
+      <w:proofErr w:type="spellStart"/>
+      <w:r>
+        <w:t>politogenic</w:t>
+      </w:r>
+      <w:proofErr w:type="spellEnd"/>
+      <w:r>
+        <w:t xml:space="preserve"> regions known from archaeology (the Levant, China, Peru, Mesoamerica) as well as related areas that may not have generated states until relatively recent times but did generate chiefdoms (e.g., North America, Amazonia, </w:t>
+      </w:r>
+      <w:proofErr w:type="spellStart"/>
+      <w:r>
+        <w:t>subsaharan</w:t>
+      </w:r>
+      <w:proofErr w:type="spellEnd"/>
+      <w:r>
+        <w:t xml:space="preserve"> Africa, south Asia, and Europe).</w:t>
+      </w:r>
+    </w:p>
+    <w:p>
+      <w:pPr>
         <w:pStyle w:val="Heading3"/>
       </w:pPr>
       <w:r>
-        <w:t xml:space="preserve">Definitions </w:t>
-      </w:r>
-      <w:r>
-        <w:t>and</w:t>
-      </w:r>
-      <w:r>
-        <w:t xml:space="preserve"> </w:t>
-      </w:r>
-      <w:r>
-        <w:t>Concepts</w:t>
+        <w:lastRenderedPageBreak/>
+        <w:t>Assumptions</w:t>
+      </w:r>
+    </w:p>
+    <w:p/>
+    <w:p>
+      <w:pPr>
+        <w:pStyle w:val="Heading2"/>
+      </w:pPr>
+      <w:r>
+        <w:t>Model Outline</w:t>
+      </w:r>
+    </w:p>
+    <w:p>
+      <w:pPr>
+        <w:pStyle w:val="Heading3"/>
+      </w:pPr>
+      <w:r>
+        <w:t xml:space="preserve">Agents </w:t>
       </w:r>
     </w:p>
     <w:p>
@@ -1762,47 +3536,32 @@
         <w:pStyle w:val="Heading4"/>
       </w:pPr>
       <w:r>
-        <w:t>Kinship knowledge</w:t>
-      </w:r>
-    </w:p>
-    <w:p>
-      <w:r>
-        <w:t>Definition goes here…</w:t>
-      </w:r>
-    </w:p>
+        <w:t>Attributes of Agents</w:t>
+      </w:r>
+    </w:p>
+    <w:p>
+      <w:pPr>
+        <w:pStyle w:val="Heading3"/>
+      </w:pPr>
+      <w:r>
+        <w:t>Environment</w:t>
+      </w:r>
+    </w:p>
+    <w:p>
+      <w:pPr>
+        <w:pStyle w:val="Heading4"/>
+      </w:pPr>
+      <w:r>
+        <w:t>Attributes of Environment</w:t>
+      </w:r>
+    </w:p>
+    <w:p/>
     <w:p>
       <w:pPr>
         <w:pStyle w:val="Heading2"/>
       </w:pPr>
       <w:r>
-        <w:t>Model Description</w:t>
-      </w:r>
-    </w:p>
-    <w:p>
-      <w:pPr>
-        <w:jc w:val="both"/>
-      </w:pPr>
-      <w:r>
-        <w:t>The environment consists of a biophysical landscape inhabited by a kin-based society. The initial agent rules are based exclusively on knowledge and skills such as those specified by conditions 1–9. Situational changes activate agent decision-making and produce decisions, behaviors, and emergent patterns that generate politogenesis.</w:t>
-      </w:r>
-    </w:p>
-    <w:p>
-      <w:pPr>
-        <w:jc w:val="both"/>
-      </w:pPr>
-      <w:r>
-        <w:t>Theory can be employed to predict precise locations for politogenesis, based on prior causal potentials, and can be tested</w:t>
-      </w:r>
-      <w:r>
-        <w:t>: Locations with highest potentials should coincide with the four politogenic regions known from archaeology (the Levant, China, Peru, Mesoamerica) as well as related areas that may not have generated states until relatively recent times but did generate chiefdoms (e.g., North America, Amazonia, subsaharan Africa, south Asia, and Europe).</w:t>
-      </w:r>
-    </w:p>
-    <w:p>
-      <w:pPr>
-        <w:pStyle w:val="Heading3"/>
-      </w:pPr>
-      <w:r>
-        <w:t>Assumptions</w:t>
+        <w:t>Conclusion</w:t>
       </w:r>
     </w:p>
     <w:p/>
@@ -1811,56 +3570,6 @@
         <w:pStyle w:val="Heading2"/>
       </w:pPr>
       <w:r>
-        <w:t>Model Outline</w:t>
-      </w:r>
-    </w:p>
-    <w:p>
-      <w:pPr>
-        <w:pStyle w:val="Heading3"/>
-      </w:pPr>
-      <w:r>
-        <w:t xml:space="preserve">Agents </w:t>
-      </w:r>
-    </w:p>
-    <w:p>
-      <w:pPr>
-        <w:pStyle w:val="Heading4"/>
-      </w:pPr>
-      <w:r>
-        <w:t>Attributes of Agents</w:t>
-      </w:r>
-    </w:p>
-    <w:p>
-      <w:pPr>
-        <w:pStyle w:val="Heading3"/>
-      </w:pPr>
-      <w:r>
-        <w:t>Environment</w:t>
-      </w:r>
-    </w:p>
-    <w:p>
-      <w:pPr>
-        <w:pStyle w:val="Heading4"/>
-      </w:pPr>
-      <w:r>
-        <w:t>Attributes of Environment</w:t>
-      </w:r>
-    </w:p>
-    <w:p/>
-    <w:p>
-      <w:pPr>
-        <w:pStyle w:val="Heading2"/>
-      </w:pPr>
-      <w:r>
-        <w:t>Conclusion</w:t>
-      </w:r>
-    </w:p>
-    <w:p/>
-    <w:p>
-      <w:pPr>
-        <w:pStyle w:val="Heading2"/>
-      </w:pPr>
-      <w:r>
         <w:t>References</w:t>
       </w:r>
     </w:p>
@@ -1868,7 +3577,7 @@
       <w:pPr>
         <w:pStyle w:val="Bibliography"/>
         <w:rPr>
-          <w:rFonts w:ascii="Calibri"/>
+          <w:rFonts w:ascii="Calibri" w:hAnsi="Calibri"/>
         </w:rPr>
       </w:pPr>
       <w:r>
@@ -1882,86 +3591,192 @@
       </w:r>
       <w:r>
         <w:rPr>
-          <w:rFonts w:ascii="Calibri"/>
+          <w:rFonts w:ascii="Calibri" w:hAnsi="Calibri"/>
         </w:rPr>
         <w:br/>
-        <w:t>Cioffi-Revilla, Claudio</w:t>
-      </w:r>
-      <w:r>
-        <w:rPr>
-          <w:rFonts w:ascii="Calibri"/>
+        <w:t xml:space="preserve">Cioffi-Revilla, </w:t>
+      </w:r>
+      <w:proofErr w:type="gramStart"/>
+      <w:r>
+        <w:rPr>
+          <w:rFonts w:ascii="Calibri" w:hAnsi="Calibri"/>
+        </w:rPr>
+        <w:t>Claudio</w:t>
+      </w:r>
+      <w:r>
+        <w:rPr>
+          <w:rFonts w:ascii="Calibri" w:hAnsi="Calibri"/>
         </w:rPr>
         <w:br/>
         <w:t xml:space="preserve"> 2014</w:t>
       </w:r>
       <w:r>
         <w:rPr>
-          <w:rFonts w:ascii="Calibri"/>
+          <w:rFonts w:ascii="Calibri" w:hAnsi="Calibri"/>
         </w:rPr>
         <w:tab/>
-        <w:t>A Formal Theory of Politogenesis: Towards an Agent Simulation of Social Complexity Origins. SSRN Scholarly Paper, ID 2429322. Rochester, NY: Social Science Research Network. http://papers.ssrn.com/abstract=2429322, accessed November 6, 2014.</w:t>
+        <w:t>A Formal Theory</w:t>
+      </w:r>
+      <w:proofErr w:type="gramEnd"/>
+      <w:r>
+        <w:rPr>
+          <w:rFonts w:ascii="Calibri" w:hAnsi="Calibri"/>
+        </w:rPr>
+        <w:t xml:space="preserve"> of Politogenesis: Towards an Agent Simulation of Social Complexity Origins. SSRN Scholarly Paper, ID 2429322. Rochester, NY: Social Science Research Network. http://papers.ssrn.com/abstract=2429322, accessed November 6, 2014.</w:t>
       </w:r>
     </w:p>
     <w:p>
       <w:pPr>
         <w:pStyle w:val="Bibliography"/>
         <w:rPr>
-          <w:rFonts w:ascii="Calibri"/>
-        </w:rPr>
-      </w:pPr>
-      <w:r>
-        <w:rPr>
-          <w:rFonts w:ascii="Calibri"/>
+          <w:rFonts w:ascii="Calibri" w:hAnsi="Calibri"/>
+        </w:rPr>
+      </w:pPr>
+      <w:r>
+        <w:rPr>
+          <w:rFonts w:ascii="Calibri" w:hAnsi="Calibri"/>
         </w:rPr>
         <w:br/>
-        <w:t>Gilbert, Nigel, and Klaus Troitzsch</w:t>
-      </w:r>
-      <w:r>
-        <w:rPr>
-          <w:rFonts w:ascii="Calibri"/>
+      </w:r>
+      <w:proofErr w:type="gramStart"/>
+      <w:r>
+        <w:rPr>
+          <w:rFonts w:ascii="Calibri" w:hAnsi="Calibri"/>
+        </w:rPr>
+        <w:t xml:space="preserve">Gilbert, Nigel, and Klaus </w:t>
+      </w:r>
+      <w:proofErr w:type="spellStart"/>
+      <w:r>
+        <w:rPr>
+          <w:rFonts w:ascii="Calibri" w:hAnsi="Calibri"/>
+        </w:rPr>
+        <w:t>Troitzsch</w:t>
+      </w:r>
+      <w:proofErr w:type="spellEnd"/>
+      <w:r>
+        <w:rPr>
+          <w:rFonts w:ascii="Calibri" w:hAnsi="Calibri"/>
         </w:rPr>
         <w:br/>
         <w:t xml:space="preserve"> 2005</w:t>
       </w:r>
       <w:r>
         <w:rPr>
-          <w:rFonts w:ascii="Calibri"/>
+          <w:rFonts w:ascii="Calibri" w:hAnsi="Calibri"/>
         </w:rPr>
         <w:tab/>
-        <w:t>Simulation for the Social Scientist. 2 edition. Maidenhead, England ; New York, NY: Open University Press.</w:t>
+        <w:t>Simulation for the Social Scientist.</w:t>
+      </w:r>
+      <w:proofErr w:type="gramEnd"/>
+      <w:r>
+        <w:rPr>
+          <w:rFonts w:ascii="Calibri" w:hAnsi="Calibri"/>
+        </w:rPr>
+        <w:t xml:space="preserve"> 2 </w:t>
+      </w:r>
+      <w:proofErr w:type="gramStart"/>
+      <w:r>
+        <w:rPr>
+          <w:rFonts w:ascii="Calibri" w:hAnsi="Calibri"/>
+        </w:rPr>
+        <w:t>edition</w:t>
+      </w:r>
+      <w:proofErr w:type="gramEnd"/>
+      <w:r>
+        <w:rPr>
+          <w:rFonts w:ascii="Calibri" w:hAnsi="Calibri"/>
+        </w:rPr>
+        <w:t>. Maidenhead, England ; New York, NY: Open University Press.</w:t>
       </w:r>
     </w:p>
     <w:p>
       <w:pPr>
         <w:pStyle w:val="Bibliography"/>
         <w:rPr>
-          <w:rFonts w:ascii="Calibri"/>
-        </w:rPr>
-      </w:pPr>
-      <w:r>
-        <w:rPr>
-          <w:rFonts w:ascii="Calibri"/>
+          <w:rFonts w:ascii="Calibri" w:hAnsi="Calibri"/>
+        </w:rPr>
+      </w:pPr>
+      <w:r>
+        <w:rPr>
+          <w:rFonts w:ascii="Calibri" w:hAnsi="Calibri"/>
         </w:rPr>
         <w:br/>
-        <w:t>Luke, Sean, Gabriel Catalin Balan, Liviu Panait, Claudio Cioffi-Revilla, and Sean Paus</w:t>
-      </w:r>
-      <w:r>
-        <w:rPr>
-          <w:rFonts w:ascii="Calibri"/>
+        <w:t xml:space="preserve">Luke, Sean, Gabriel </w:t>
+      </w:r>
+      <w:proofErr w:type="spellStart"/>
+      <w:r>
+        <w:rPr>
+          <w:rFonts w:ascii="Calibri" w:hAnsi="Calibri"/>
+        </w:rPr>
+        <w:t>Catalin</w:t>
+      </w:r>
+      <w:proofErr w:type="spellEnd"/>
+      <w:r>
+        <w:rPr>
+          <w:rFonts w:ascii="Calibri" w:hAnsi="Calibri"/>
+        </w:rPr>
+        <w:t xml:space="preserve"> </w:t>
+      </w:r>
+      <w:proofErr w:type="spellStart"/>
+      <w:r>
+        <w:rPr>
+          <w:rFonts w:ascii="Calibri" w:hAnsi="Calibri"/>
+        </w:rPr>
+        <w:t>Balan</w:t>
+      </w:r>
+      <w:proofErr w:type="spellEnd"/>
+      <w:r>
+        <w:rPr>
+          <w:rFonts w:ascii="Calibri" w:hAnsi="Calibri"/>
+        </w:rPr>
+        <w:t xml:space="preserve">, </w:t>
+      </w:r>
+      <w:proofErr w:type="spellStart"/>
+      <w:r>
+        <w:rPr>
+          <w:rFonts w:ascii="Calibri" w:hAnsi="Calibri"/>
+        </w:rPr>
+        <w:t>Liviu</w:t>
+      </w:r>
+      <w:proofErr w:type="spellEnd"/>
+      <w:r>
+        <w:rPr>
+          <w:rFonts w:ascii="Calibri" w:hAnsi="Calibri"/>
+        </w:rPr>
+        <w:t xml:space="preserve"> </w:t>
+      </w:r>
+      <w:proofErr w:type="spellStart"/>
+      <w:r>
+        <w:rPr>
+          <w:rFonts w:ascii="Calibri" w:hAnsi="Calibri"/>
+        </w:rPr>
+        <w:t>Panait</w:t>
+      </w:r>
+      <w:proofErr w:type="spellEnd"/>
+      <w:r>
+        <w:rPr>
+          <w:rFonts w:ascii="Calibri" w:hAnsi="Calibri"/>
+        </w:rPr>
+        <w:t>, Claudio Cioffi-Revilla, and Sean Paus</w:t>
+      </w:r>
+      <w:r>
+        <w:rPr>
+          <w:rFonts w:ascii="Calibri" w:hAnsi="Calibri"/>
         </w:rPr>
         <w:br/>
         <w:t xml:space="preserve"> 2003</w:t>
       </w:r>
       <w:r>
         <w:rPr>
-          <w:rFonts w:ascii="Calibri"/>
+          <w:rFonts w:ascii="Calibri" w:hAnsi="Calibri"/>
         </w:rPr>
         <w:tab/>
         <w:t xml:space="preserve">MASON: A Java Multi-Agent Simulation Library. </w:t>
       </w:r>
-      <w:r>
-        <w:rPr>
-          <w:rFonts w:ascii="Calibri"/>
+      <w:proofErr w:type="gramStart"/>
+      <w:r>
+        <w:rPr>
+          <w:rFonts w:ascii="Calibri" w:hAnsi="Calibri"/>
           <w:i/>
           <w:iCs/>
         </w:rPr>
@@ -1969,64 +3784,257 @@
       </w:r>
       <w:r>
         <w:rPr>
-          <w:rFonts w:ascii="Calibri"/>
+          <w:rFonts w:ascii="Calibri" w:hAnsi="Calibri"/>
         </w:rPr>
         <w:t xml:space="preserve"> .</w:t>
       </w:r>
+      <w:proofErr w:type="gramEnd"/>
     </w:p>
     <w:p>
       <w:pPr>
         <w:pStyle w:val="Bibliography"/>
         <w:rPr>
-          <w:rFonts w:ascii="Calibri"/>
-        </w:rPr>
-      </w:pPr>
-      <w:r>
-        <w:rPr>
-          <w:rFonts w:ascii="Calibri"/>
+          <w:rFonts w:ascii="Calibri" w:hAnsi="Calibri"/>
+        </w:rPr>
+      </w:pPr>
+      <w:r>
+        <w:rPr>
+          <w:rFonts w:ascii="Calibri" w:hAnsi="Calibri"/>
+        </w:rPr>
+        <w:br/>
+      </w:r>
+      <w:proofErr w:type="spellStart"/>
+      <w:proofErr w:type="gramStart"/>
+      <w:r>
+        <w:rPr>
+          <w:rFonts w:ascii="Calibri" w:hAnsi="Calibri"/>
+        </w:rPr>
+        <w:t>Rashevsky</w:t>
+      </w:r>
+      <w:proofErr w:type="spellEnd"/>
+      <w:r>
+        <w:rPr>
+          <w:rFonts w:ascii="Calibri" w:hAnsi="Calibri"/>
+        </w:rPr>
+        <w:t>, Nicolas</w:t>
+      </w:r>
+      <w:r>
+        <w:rPr>
+          <w:rFonts w:ascii="Calibri" w:hAnsi="Calibri"/>
+        </w:rPr>
+        <w:br/>
+        <w:t xml:space="preserve"> 1968</w:t>
+      </w:r>
+      <w:r>
+        <w:rPr>
+          <w:rFonts w:ascii="Calibri" w:hAnsi="Calibri"/>
+        </w:rPr>
+        <w:tab/>
+        <w:t>Looking at History through Mathematics.</w:t>
+      </w:r>
+      <w:proofErr w:type="gramEnd"/>
+      <w:r>
+        <w:rPr>
+          <w:rFonts w:ascii="Calibri" w:hAnsi="Calibri"/>
+        </w:rPr>
+        <w:t xml:space="preserve"> M.I.T. Press.</w:t>
+      </w:r>
+    </w:p>
+    <w:p>
+      <w:pPr>
+        <w:pStyle w:val="Bibliography"/>
+        <w:rPr>
+          <w:rFonts w:ascii="Calibri" w:hAnsi="Calibri"/>
+        </w:rPr>
+      </w:pPr>
+      <w:r>
+        <w:rPr>
+          <w:rFonts w:ascii="Calibri" w:hAnsi="Calibri"/>
+        </w:rPr>
+        <w:lastRenderedPageBreak/>
+        <w:br/>
+      </w:r>
+      <w:proofErr w:type="gramStart"/>
+      <w:r>
+        <w:rPr>
+          <w:rFonts w:ascii="Calibri" w:hAnsi="Calibri"/>
+        </w:rPr>
+        <w:t>Riker, William H</w:t>
+      </w:r>
+      <w:r>
+        <w:rPr>
+          <w:rFonts w:ascii="Calibri" w:hAnsi="Calibri"/>
+        </w:rPr>
+        <w:br/>
+        <w:t xml:space="preserve"> 1962</w:t>
+      </w:r>
+      <w:r>
+        <w:rPr>
+          <w:rFonts w:ascii="Calibri" w:hAnsi="Calibri"/>
+        </w:rPr>
+        <w:tab/>
+        <w:t>The Theory of Political Coalitions, vol.578.</w:t>
+      </w:r>
+      <w:proofErr w:type="gramEnd"/>
+      <w:r>
+        <w:rPr>
+          <w:rFonts w:ascii="Calibri" w:hAnsi="Calibri"/>
+        </w:rPr>
+        <w:t xml:space="preserve"> Yale University Press New Haven.</w:t>
+      </w:r>
+    </w:p>
+    <w:p>
+      <w:pPr>
+        <w:pStyle w:val="Bibliography"/>
+        <w:rPr>
+          <w:rFonts w:ascii="Calibri" w:hAnsi="Calibri"/>
+        </w:rPr>
+      </w:pPr>
+      <w:r>
+        <w:rPr>
+          <w:rFonts w:ascii="Calibri" w:hAnsi="Calibri"/>
         </w:rPr>
         <w:br/>
         <w:t>Rousseau, Jean-Jacques</w:t>
       </w:r>
       <w:r>
         <w:rPr>
-          <w:rFonts w:ascii="Calibri"/>
+          <w:rFonts w:ascii="Calibri" w:hAnsi="Calibri"/>
         </w:rPr>
         <w:br/>
         <w:t xml:space="preserve"> 1762</w:t>
       </w:r>
       <w:r>
         <w:rPr>
-          <w:rFonts w:ascii="Calibri"/>
+          <w:rFonts w:ascii="Calibri" w:hAnsi="Calibri"/>
         </w:rPr>
         <w:tab/>
-        <w:t>Du Contrat Social Ou Principes de Droit Politique. Oeuvres Complètes 3.</w:t>
+        <w:t xml:space="preserve">Du </w:t>
+      </w:r>
+      <w:proofErr w:type="spellStart"/>
+      <w:r>
+        <w:rPr>
+          <w:rFonts w:ascii="Calibri" w:hAnsi="Calibri"/>
+        </w:rPr>
+        <w:t>Contrat</w:t>
+      </w:r>
+      <w:proofErr w:type="spellEnd"/>
+      <w:r>
+        <w:rPr>
+          <w:rFonts w:ascii="Calibri" w:hAnsi="Calibri"/>
+        </w:rPr>
+        <w:t xml:space="preserve"> Social </w:t>
+      </w:r>
+      <w:proofErr w:type="spellStart"/>
+      <w:r>
+        <w:rPr>
+          <w:rFonts w:ascii="Calibri" w:hAnsi="Calibri"/>
+        </w:rPr>
+        <w:t>Ou</w:t>
+      </w:r>
+      <w:proofErr w:type="spellEnd"/>
+      <w:r>
+        <w:rPr>
+          <w:rFonts w:ascii="Calibri" w:hAnsi="Calibri"/>
+        </w:rPr>
+        <w:t xml:space="preserve"> </w:t>
+      </w:r>
+      <w:proofErr w:type="spellStart"/>
+      <w:r>
+        <w:rPr>
+          <w:rFonts w:ascii="Calibri" w:hAnsi="Calibri"/>
+        </w:rPr>
+        <w:t>Principes</w:t>
+      </w:r>
+      <w:proofErr w:type="spellEnd"/>
+      <w:r>
+        <w:rPr>
+          <w:rFonts w:ascii="Calibri" w:hAnsi="Calibri"/>
+        </w:rPr>
+        <w:t xml:space="preserve"> de Droit </w:t>
+      </w:r>
+      <w:proofErr w:type="spellStart"/>
+      <w:r>
+        <w:rPr>
+          <w:rFonts w:ascii="Calibri" w:hAnsi="Calibri"/>
+        </w:rPr>
+        <w:t>Politique</w:t>
+      </w:r>
+      <w:proofErr w:type="spellEnd"/>
+      <w:r>
+        <w:rPr>
+          <w:rFonts w:ascii="Calibri" w:hAnsi="Calibri"/>
+        </w:rPr>
+        <w:t xml:space="preserve">. Oeuvres </w:t>
+      </w:r>
+      <w:proofErr w:type="spellStart"/>
+      <w:r>
+        <w:rPr>
+          <w:rFonts w:ascii="Calibri" w:hAnsi="Calibri"/>
+        </w:rPr>
+        <w:t>Complètes</w:t>
+      </w:r>
+      <w:proofErr w:type="spellEnd"/>
+      <w:r>
+        <w:rPr>
+          <w:rFonts w:ascii="Calibri" w:hAnsi="Calibri"/>
+        </w:rPr>
+        <w:t xml:space="preserve"> 3.</w:t>
       </w:r>
     </w:p>
     <w:p>
       <w:pPr>
         <w:pStyle w:val="Bibliography"/>
         <w:rPr>
-          <w:rFonts w:ascii="Calibri"/>
-        </w:rPr>
-      </w:pPr>
-      <w:r>
-        <w:rPr>
-          <w:rFonts w:ascii="Calibri"/>
+          <w:rFonts w:ascii="Calibri" w:hAnsi="Calibri"/>
+        </w:rPr>
+      </w:pPr>
+      <w:r>
+        <w:rPr>
+          <w:rFonts w:ascii="Calibri" w:hAnsi="Calibri"/>
         </w:rPr>
         <w:br/>
-        <w:t>System Dynamics — AnyLogic Simulation Software</w:t>
-      </w:r>
-      <w:r>
-        <w:rPr>
-          <w:rFonts w:ascii="Calibri"/>
+      </w:r>
+      <w:proofErr w:type="gramStart"/>
+      <w:r>
+        <w:rPr>
+          <w:rFonts w:ascii="Calibri" w:hAnsi="Calibri"/>
+        </w:rPr>
+        <w:t xml:space="preserve">System Dynamics — </w:t>
+      </w:r>
+      <w:proofErr w:type="spellStart"/>
+      <w:r>
+        <w:rPr>
+          <w:rFonts w:ascii="Calibri" w:hAnsi="Calibri"/>
+        </w:rPr>
+        <w:t>AnyLogic</w:t>
+      </w:r>
+      <w:proofErr w:type="spellEnd"/>
+      <w:r>
+        <w:rPr>
+          <w:rFonts w:ascii="Calibri" w:hAnsi="Calibri"/>
+        </w:rPr>
+        <w:t xml:space="preserve"> Simulation Software</w:t>
+      </w:r>
+      <w:r>
+        <w:rPr>
+          <w:rFonts w:ascii="Calibri" w:hAnsi="Calibri"/>
         </w:rPr>
         <w:br/>
-        <w:t xml:space="preserve"> N.d.</w:t>
-      </w:r>
-      <w:r>
-        <w:rPr>
-          <w:rFonts w:ascii="Calibri"/>
+        <w:t xml:space="preserve"> </w:t>
+      </w:r>
+      <w:proofErr w:type="spellStart"/>
+      <w:r>
+        <w:rPr>
+          <w:rFonts w:ascii="Calibri" w:hAnsi="Calibri"/>
+        </w:rPr>
+        <w:t>N.d.</w:t>
+      </w:r>
+      <w:proofErr w:type="spellEnd"/>
+      <w:proofErr w:type="gramEnd"/>
+      <w:r>
+        <w:rPr>
+          <w:rFonts w:ascii="Calibri" w:hAnsi="Calibri"/>
         </w:rPr>
         <w:tab/>
         <w:t xml:space="preserve"> http://www.anylogic.com/system-dynamics/, accessed October 14, 2014.</w:t>
@@ -2049,7 +4057,7 @@
 </file>
 
 <file path=word/endnotes.xml><?xml version="1.0" encoding="utf-8"?>
-<w:endnotes xmlns:wpc="http://schemas.microsoft.com/office/word/2010/wordprocessingCanvas" xmlns:mo="http://schemas.microsoft.com/office/mac/office/2008/main" xmlns:mc="http://schemas.openxmlformats.org/markup-compatibility/2006" xmlns:mv="urn:schemas-microsoft-com:mac:vml" xmlns:o="urn:schemas-microsoft-com:office:office" xmlns:r="http://schemas.openxmlformats.org/officeDocument/2006/relationships" xmlns:m="http://schemas.openxmlformats.org/officeDocument/2006/math" xmlns:v="urn:schemas-microsoft-com:vml" xmlns:wp14="http://schemas.microsoft.com/office/word/2010/wordprocessingDrawing" xmlns:wp="http://schemas.openxmlformats.org/drawingml/2006/wordprocessingDrawing" xmlns:w10="urn:schemas-microsoft-com:office:word" xmlns:w="http://schemas.openxmlformats.org/wordprocessingml/2006/main" xmlns:w14="http://schemas.microsoft.com/office/word/2010/wordml" xmlns:wpg="http://schemas.microsoft.com/office/word/2010/wordprocessingGroup" xmlns:wpi="http://schemas.microsoft.com/office/word/2010/wordprocessingInk" xmlns:wne="http://schemas.microsoft.com/office/word/2006/wordml" xmlns:wps="http://schemas.microsoft.com/office/word/2010/wordprocessingShape" mc:Ignorable="w14 wp14">
+<w:endnotes xmlns:wpc="http://schemas.microsoft.com/office/word/2010/wordprocessingCanvas" xmlns:mc="http://schemas.openxmlformats.org/markup-compatibility/2006" xmlns:o="urn:schemas-microsoft-com:office:office" xmlns:r="http://schemas.openxmlformats.org/officeDocument/2006/relationships" xmlns:m="http://schemas.openxmlformats.org/officeDocument/2006/math" xmlns:v="urn:schemas-microsoft-com:vml" xmlns:wp14="http://schemas.microsoft.com/office/word/2010/wordprocessingDrawing" xmlns:wp="http://schemas.openxmlformats.org/drawingml/2006/wordprocessingDrawing" xmlns:w10="urn:schemas-microsoft-com:office:word" xmlns:w="http://schemas.openxmlformats.org/wordprocessingml/2006/main" xmlns:w14="http://schemas.microsoft.com/office/word/2010/wordml" xmlns:wpg="http://schemas.microsoft.com/office/word/2010/wordprocessingGroup" xmlns:wpi="http://schemas.microsoft.com/office/word/2010/wordprocessingInk" xmlns:wne="http://schemas.microsoft.com/office/word/2006/wordml" xmlns:wps="http://schemas.microsoft.com/office/word/2010/wordprocessingShape" mc:Ignorable="w14 wp14">
   <w:endnote w:type="separator" w:id="-1">
     <w:p>
       <w:pPr>
@@ -2074,7 +4082,7 @@
 </file>
 
 <file path=word/footnotes.xml><?xml version="1.0" encoding="utf-8"?>
-<w:footnotes xmlns:wpc="http://schemas.microsoft.com/office/word/2010/wordprocessingCanvas" xmlns:mo="http://schemas.microsoft.com/office/mac/office/2008/main" xmlns:mc="http://schemas.openxmlformats.org/markup-compatibility/2006" xmlns:mv="urn:schemas-microsoft-com:mac:vml" xmlns:o="urn:schemas-microsoft-com:office:office" xmlns:r="http://schemas.openxmlformats.org/officeDocument/2006/relationships" xmlns:m="http://schemas.openxmlformats.org/officeDocument/2006/math" xmlns:v="urn:schemas-microsoft-com:vml" xmlns:wp14="http://schemas.microsoft.com/office/word/2010/wordprocessingDrawing" xmlns:wp="http://schemas.openxmlformats.org/drawingml/2006/wordprocessingDrawing" xmlns:w10="urn:schemas-microsoft-com:office:word" xmlns:w="http://schemas.openxmlformats.org/wordprocessingml/2006/main" xmlns:w14="http://schemas.microsoft.com/office/word/2010/wordml" xmlns:wpg="http://schemas.microsoft.com/office/word/2010/wordprocessingGroup" xmlns:wpi="http://schemas.microsoft.com/office/word/2010/wordprocessingInk" xmlns:wne="http://schemas.microsoft.com/office/word/2006/wordml" xmlns:wps="http://schemas.microsoft.com/office/word/2010/wordprocessingShape" mc:Ignorable="w14 wp14">
+<w:footnotes xmlns:wpc="http://schemas.microsoft.com/office/word/2010/wordprocessingCanvas" xmlns:mc="http://schemas.openxmlformats.org/markup-compatibility/2006" xmlns:o="urn:schemas-microsoft-com:office:office" xmlns:r="http://schemas.openxmlformats.org/officeDocument/2006/relationships" xmlns:m="http://schemas.openxmlformats.org/officeDocument/2006/math" xmlns:v="urn:schemas-microsoft-com:vml" xmlns:wp14="http://schemas.microsoft.com/office/word/2010/wordprocessingDrawing" xmlns:wp="http://schemas.openxmlformats.org/drawingml/2006/wordprocessingDrawing" xmlns:w10="urn:schemas-microsoft-com:office:word" xmlns:w="http://schemas.openxmlformats.org/wordprocessingml/2006/main" xmlns:w14="http://schemas.microsoft.com/office/word/2010/wordml" xmlns:wpg="http://schemas.microsoft.com/office/word/2010/wordprocessingGroup" xmlns:wpi="http://schemas.microsoft.com/office/word/2010/wordprocessingInk" xmlns:wne="http://schemas.microsoft.com/office/word/2006/wordml" xmlns:wps="http://schemas.microsoft.com/office/word/2010/wordprocessingShape" mc:Ignorable="w14 wp14">
   <w:footnote w:type="separator" w:id="-1">
     <w:p>
       <w:pPr>
@@ -2099,13 +4107,18 @@
 </file>
 
 <file path=word/header1.xml><?xml version="1.0" encoding="utf-8"?>
-<w:hdr xmlns:wpc="http://schemas.microsoft.com/office/word/2010/wordprocessingCanvas" xmlns:mo="http://schemas.microsoft.com/office/mac/office/2008/main" xmlns:mc="http://schemas.openxmlformats.org/markup-compatibility/2006" xmlns:mv="urn:schemas-microsoft-com:mac:vml" xmlns:o="urn:schemas-microsoft-com:office:office" xmlns:r="http://schemas.openxmlformats.org/officeDocument/2006/relationships" xmlns:m="http://schemas.openxmlformats.org/officeDocument/2006/math" xmlns:v="urn:schemas-microsoft-com:vml" xmlns:wp14="http://schemas.microsoft.com/office/word/2010/wordprocessingDrawing" xmlns:wp="http://schemas.openxmlformats.org/drawingml/2006/wordprocessingDrawing" xmlns:w10="urn:schemas-microsoft-com:office:word" xmlns:w="http://schemas.openxmlformats.org/wordprocessingml/2006/main" xmlns:w14="http://schemas.microsoft.com/office/word/2010/wordml" xmlns:wpg="http://schemas.microsoft.com/office/word/2010/wordprocessingGroup" xmlns:wpi="http://schemas.microsoft.com/office/word/2010/wordprocessingInk" xmlns:wne="http://schemas.microsoft.com/office/word/2006/wordml" xmlns:wps="http://schemas.microsoft.com/office/word/2010/wordprocessingShape" mc:Ignorable="w14 wp14">
+<w:hdr xmlns:wpc="http://schemas.microsoft.com/office/word/2010/wordprocessingCanvas" xmlns:mc="http://schemas.openxmlformats.org/markup-compatibility/2006" xmlns:o="urn:schemas-microsoft-com:office:office" xmlns:r="http://schemas.openxmlformats.org/officeDocument/2006/relationships" xmlns:m="http://schemas.openxmlformats.org/officeDocument/2006/math" xmlns:v="urn:schemas-microsoft-com:vml" xmlns:wp14="http://schemas.microsoft.com/office/word/2010/wordprocessingDrawing" xmlns:wp="http://schemas.openxmlformats.org/drawingml/2006/wordprocessingDrawing" xmlns:w10="urn:schemas-microsoft-com:office:word" xmlns:w="http://schemas.openxmlformats.org/wordprocessingml/2006/main" xmlns:w14="http://schemas.microsoft.com/office/word/2010/wordml" xmlns:wpg="http://schemas.microsoft.com/office/word/2010/wordprocessingGroup" xmlns:wpi="http://schemas.microsoft.com/office/word/2010/wordprocessingInk" xmlns:wne="http://schemas.microsoft.com/office/word/2006/wordml" xmlns:wps="http://schemas.microsoft.com/office/word/2010/wordprocessingShape" mc:Ignorable="w14 wp14">
   <w:p>
     <w:pPr>
       <w:pStyle w:val="Header"/>
     </w:pPr>
+    <w:proofErr w:type="spellStart"/>
     <w:r>
-      <w:t>Talha Oz – CSS 620</w:t>
+      <w:t>Talha</w:t>
+    </w:r>
+    <w:proofErr w:type="spellEnd"/>
+    <w:r>
+      <w:t xml:space="preserve"> Oz – CSS 620</w:t>
     </w:r>
   </w:p>
   <w:p>
@@ -2120,8 +4133,261 @@
 </file>
 
 <file path=word/numbering.xml><?xml version="1.0" encoding="utf-8"?>
-<w:numbering xmlns:wpc="http://schemas.microsoft.com/office/word/2010/wordprocessingCanvas" xmlns:mo="http://schemas.microsoft.com/office/mac/office/2008/main" xmlns:mc="http://schemas.openxmlformats.org/markup-compatibility/2006" xmlns:mv="urn:schemas-microsoft-com:mac:vml" xmlns:o="urn:schemas-microsoft-com:office:office" xmlns:r="http://schemas.openxmlformats.org/officeDocument/2006/relationships" xmlns:m="http://schemas.openxmlformats.org/officeDocument/2006/math" xmlns:v="urn:schemas-microsoft-com:vml" xmlns:wp14="http://schemas.microsoft.com/office/word/2010/wordprocessingDrawing" xmlns:wp="http://schemas.openxmlformats.org/drawingml/2006/wordprocessingDrawing" xmlns:w10="urn:schemas-microsoft-com:office:word" xmlns:w="http://schemas.openxmlformats.org/wordprocessingml/2006/main" xmlns:w14="http://schemas.microsoft.com/office/word/2010/wordml" xmlns:wpg="http://schemas.microsoft.com/office/word/2010/wordprocessingGroup" xmlns:wpi="http://schemas.microsoft.com/office/word/2010/wordprocessingInk" xmlns:wne="http://schemas.microsoft.com/office/word/2006/wordml" xmlns:wps="http://schemas.microsoft.com/office/word/2010/wordprocessingShape" mc:Ignorable="w14 wp14">
+<w:numbering xmlns:wpc="http://schemas.microsoft.com/office/word/2010/wordprocessingCanvas" xmlns:mc="http://schemas.openxmlformats.org/markup-compatibility/2006" xmlns:o="urn:schemas-microsoft-com:office:office" xmlns:r="http://schemas.openxmlformats.org/officeDocument/2006/relationships" xmlns:m="http://schemas.openxmlformats.org/officeDocument/2006/math" xmlns:v="urn:schemas-microsoft-com:vml" xmlns:wp14="http://schemas.microsoft.com/office/word/2010/wordprocessingDrawing" xmlns:wp="http://schemas.openxmlformats.org/drawingml/2006/wordprocessingDrawing" xmlns:w10="urn:schemas-microsoft-com:office:word" xmlns:w="http://schemas.openxmlformats.org/wordprocessingml/2006/main" xmlns:w14="http://schemas.microsoft.com/office/word/2010/wordml" xmlns:wpg="http://schemas.microsoft.com/office/word/2010/wordprocessingGroup" xmlns:wpi="http://schemas.microsoft.com/office/word/2010/wordprocessingInk" xmlns:wne="http://schemas.microsoft.com/office/word/2006/wordml" xmlns:wps="http://schemas.microsoft.com/office/word/2010/wordprocessingShape" mc:Ignorable="w14 wp14">
   <w:abstractNum w:abstractNumId="0">
+    <w:nsid w:val="3A551F1C"/>
+    <w:multiLevelType w:val="hybridMultilevel"/>
+    <w:tmpl w:val="56D22146"/>
+    <w:lvl w:ilvl="0" w:tplc="04090001">
+      <w:start w:val="1"/>
+      <w:numFmt w:val="bullet"/>
+      <w:lvlText w:val=""/>
+      <w:lvlJc w:val="left"/>
+      <w:pPr>
+        <w:ind w:left="720" w:hanging="360"/>
+      </w:pPr>
+      <w:rPr>
+        <w:rFonts w:ascii="Symbol" w:hAnsi="Symbol" w:hint="default"/>
+      </w:rPr>
+    </w:lvl>
+    <w:lvl w:ilvl="1" w:tplc="04090003">
+      <w:start w:val="1"/>
+      <w:numFmt w:val="bullet"/>
+      <w:lvlText w:val="o"/>
+      <w:lvlJc w:val="left"/>
+      <w:pPr>
+        <w:ind w:left="1440" w:hanging="360"/>
+      </w:pPr>
+      <w:rPr>
+        <w:rFonts w:ascii="Courier New" w:hAnsi="Courier New" w:cs="Courier New" w:hint="default"/>
+      </w:rPr>
+    </w:lvl>
+    <w:lvl w:ilvl="2" w:tplc="04090005" w:tentative="1">
+      <w:start w:val="1"/>
+      <w:numFmt w:val="bullet"/>
+      <w:lvlText w:val=""/>
+      <w:lvlJc w:val="left"/>
+      <w:pPr>
+        <w:ind w:left="2160" w:hanging="360"/>
+      </w:pPr>
+      <w:rPr>
+        <w:rFonts w:ascii="Wingdings" w:hAnsi="Wingdings" w:hint="default"/>
+      </w:rPr>
+    </w:lvl>
+    <w:lvl w:ilvl="3" w:tplc="04090001" w:tentative="1">
+      <w:start w:val="1"/>
+      <w:numFmt w:val="bullet"/>
+      <w:lvlText w:val=""/>
+      <w:lvlJc w:val="left"/>
+      <w:pPr>
+        <w:ind w:left="2880" w:hanging="360"/>
+      </w:pPr>
+      <w:rPr>
+        <w:rFonts w:ascii="Symbol" w:hAnsi="Symbol" w:hint="default"/>
+      </w:rPr>
+    </w:lvl>
+    <w:lvl w:ilvl="4" w:tplc="04090003" w:tentative="1">
+      <w:start w:val="1"/>
+      <w:numFmt w:val="bullet"/>
+      <w:lvlText w:val="o"/>
+      <w:lvlJc w:val="left"/>
+      <w:pPr>
+        <w:ind w:left="3600" w:hanging="360"/>
+      </w:pPr>
+      <w:rPr>
+        <w:rFonts w:ascii="Courier New" w:hAnsi="Courier New" w:cs="Courier New" w:hint="default"/>
+      </w:rPr>
+    </w:lvl>
+    <w:lvl w:ilvl="5" w:tplc="04090005" w:tentative="1">
+      <w:start w:val="1"/>
+      <w:numFmt w:val="bullet"/>
+      <w:lvlText w:val=""/>
+      <w:lvlJc w:val="left"/>
+      <w:pPr>
+        <w:ind w:left="4320" w:hanging="360"/>
+      </w:pPr>
+      <w:rPr>
+        <w:rFonts w:ascii="Wingdings" w:hAnsi="Wingdings" w:hint="default"/>
+      </w:rPr>
+    </w:lvl>
+    <w:lvl w:ilvl="6" w:tplc="04090001" w:tentative="1">
+      <w:start w:val="1"/>
+      <w:numFmt w:val="bullet"/>
+      <w:lvlText w:val=""/>
+      <w:lvlJc w:val="left"/>
+      <w:pPr>
+        <w:ind w:left="5040" w:hanging="360"/>
+      </w:pPr>
+      <w:rPr>
+        <w:rFonts w:ascii="Symbol" w:hAnsi="Symbol" w:hint="default"/>
+      </w:rPr>
+    </w:lvl>
+    <w:lvl w:ilvl="7" w:tplc="04090003" w:tentative="1">
+      <w:start w:val="1"/>
+      <w:numFmt w:val="bullet"/>
+      <w:lvlText w:val="o"/>
+      <w:lvlJc w:val="left"/>
+      <w:pPr>
+        <w:ind w:left="5760" w:hanging="360"/>
+      </w:pPr>
+      <w:rPr>
+        <w:rFonts w:ascii="Courier New" w:hAnsi="Courier New" w:cs="Courier New" w:hint="default"/>
+      </w:rPr>
+    </w:lvl>
+    <w:lvl w:ilvl="8" w:tplc="04090005" w:tentative="1">
+      <w:start w:val="1"/>
+      <w:numFmt w:val="bullet"/>
+      <w:lvlText w:val=""/>
+      <w:lvlJc w:val="left"/>
+      <w:pPr>
+        <w:ind w:left="6480" w:hanging="360"/>
+      </w:pPr>
+      <w:rPr>
+        <w:rFonts w:ascii="Wingdings" w:hAnsi="Wingdings" w:hint="default"/>
+      </w:rPr>
+    </w:lvl>
+  </w:abstractNum>
+  <w:abstractNum w:abstractNumId="1">
+    <w:nsid w:val="3C60631D"/>
+    <w:multiLevelType w:val="hybridMultilevel"/>
+    <w:tmpl w:val="4CFCF1AE"/>
+    <w:lvl w:ilvl="0" w:tplc="60A86B7A">
+      <w:start w:val="1"/>
+      <w:numFmt w:val="bullet"/>
+      <w:lvlText w:val="–"/>
+      <w:lvlJc w:val="left"/>
+      <w:pPr>
+        <w:tabs>
+          <w:tab w:val="num" w:pos="720"/>
+        </w:tabs>
+        <w:ind w:left="720" w:hanging="360"/>
+      </w:pPr>
+      <w:rPr>
+        <w:rFonts w:ascii="Arial" w:hAnsi="Arial" w:hint="default"/>
+      </w:rPr>
+    </w:lvl>
+    <w:lvl w:ilvl="1" w:tplc="8FAEAAF6">
+      <w:start w:val="1"/>
+      <w:numFmt w:val="bullet"/>
+      <w:lvlText w:val="–"/>
+      <w:lvlJc w:val="left"/>
+      <w:pPr>
+        <w:tabs>
+          <w:tab w:val="num" w:pos="1440"/>
+        </w:tabs>
+        <w:ind w:left="1440" w:hanging="360"/>
+      </w:pPr>
+      <w:rPr>
+        <w:rFonts w:ascii="Arial" w:hAnsi="Arial" w:hint="default"/>
+      </w:rPr>
+    </w:lvl>
+    <w:lvl w:ilvl="2" w:tplc="42785CBA" w:tentative="1">
+      <w:start w:val="1"/>
+      <w:numFmt w:val="bullet"/>
+      <w:lvlText w:val="–"/>
+      <w:lvlJc w:val="left"/>
+      <w:pPr>
+        <w:tabs>
+          <w:tab w:val="num" w:pos="2160"/>
+        </w:tabs>
+        <w:ind w:left="2160" w:hanging="360"/>
+      </w:pPr>
+      <w:rPr>
+        <w:rFonts w:ascii="Arial" w:hAnsi="Arial" w:hint="default"/>
+      </w:rPr>
+    </w:lvl>
+    <w:lvl w:ilvl="3" w:tplc="BEE61E34" w:tentative="1">
+      <w:start w:val="1"/>
+      <w:numFmt w:val="bullet"/>
+      <w:lvlText w:val="–"/>
+      <w:lvlJc w:val="left"/>
+      <w:pPr>
+        <w:tabs>
+          <w:tab w:val="num" w:pos="2880"/>
+        </w:tabs>
+        <w:ind w:left="2880" w:hanging="360"/>
+      </w:pPr>
+      <w:rPr>
+        <w:rFonts w:ascii="Arial" w:hAnsi="Arial" w:hint="default"/>
+      </w:rPr>
+    </w:lvl>
+    <w:lvl w:ilvl="4" w:tplc="1DE65D48" w:tentative="1">
+      <w:start w:val="1"/>
+      <w:numFmt w:val="bullet"/>
+      <w:lvlText w:val="–"/>
+      <w:lvlJc w:val="left"/>
+      <w:pPr>
+        <w:tabs>
+          <w:tab w:val="num" w:pos="3600"/>
+        </w:tabs>
+        <w:ind w:left="3600" w:hanging="360"/>
+      </w:pPr>
+      <w:rPr>
+        <w:rFonts w:ascii="Arial" w:hAnsi="Arial" w:hint="default"/>
+      </w:rPr>
+    </w:lvl>
+    <w:lvl w:ilvl="5" w:tplc="2ED064F2" w:tentative="1">
+      <w:start w:val="1"/>
+      <w:numFmt w:val="bullet"/>
+      <w:lvlText w:val="–"/>
+      <w:lvlJc w:val="left"/>
+      <w:pPr>
+        <w:tabs>
+          <w:tab w:val="num" w:pos="4320"/>
+        </w:tabs>
+        <w:ind w:left="4320" w:hanging="360"/>
+      </w:pPr>
+      <w:rPr>
+        <w:rFonts w:ascii="Arial" w:hAnsi="Arial" w:hint="default"/>
+      </w:rPr>
+    </w:lvl>
+    <w:lvl w:ilvl="6" w:tplc="30B033E0" w:tentative="1">
+      <w:start w:val="1"/>
+      <w:numFmt w:val="bullet"/>
+      <w:lvlText w:val="–"/>
+      <w:lvlJc w:val="left"/>
+      <w:pPr>
+        <w:tabs>
+          <w:tab w:val="num" w:pos="5040"/>
+        </w:tabs>
+        <w:ind w:left="5040" w:hanging="360"/>
+      </w:pPr>
+      <w:rPr>
+        <w:rFonts w:ascii="Arial" w:hAnsi="Arial" w:hint="default"/>
+      </w:rPr>
+    </w:lvl>
+    <w:lvl w:ilvl="7" w:tplc="7F426B2E" w:tentative="1">
+      <w:start w:val="1"/>
+      <w:numFmt w:val="bullet"/>
+      <w:lvlText w:val="–"/>
+      <w:lvlJc w:val="left"/>
+      <w:pPr>
+        <w:tabs>
+          <w:tab w:val="num" w:pos="5760"/>
+        </w:tabs>
+        <w:ind w:left="5760" w:hanging="360"/>
+      </w:pPr>
+      <w:rPr>
+        <w:rFonts w:ascii="Arial" w:hAnsi="Arial" w:hint="default"/>
+      </w:rPr>
+    </w:lvl>
+    <w:lvl w:ilvl="8" w:tplc="26C49D16" w:tentative="1">
+      <w:start w:val="1"/>
+      <w:numFmt w:val="bullet"/>
+      <w:lvlText w:val="–"/>
+      <w:lvlJc w:val="left"/>
+      <w:pPr>
+        <w:tabs>
+          <w:tab w:val="num" w:pos="6480"/>
+        </w:tabs>
+        <w:ind w:left="6480" w:hanging="360"/>
+      </w:pPr>
+      <w:rPr>
+        <w:rFonts w:ascii="Arial" w:hAnsi="Arial" w:hint="default"/>
+      </w:rPr>
+    </w:lvl>
+  </w:abstractNum>
+  <w:abstractNum w:abstractNumId="2">
     <w:nsid w:val="4CF33EA4"/>
     <w:multiLevelType w:val="hybridMultilevel"/>
     <w:tmpl w:val="A6C68532"/>
@@ -2234,7 +4500,7 @@
       </w:rPr>
     </w:lvl>
   </w:abstractNum>
-  <w:abstractNum w:abstractNumId="1">
+  <w:abstractNum w:abstractNumId="3">
     <w:nsid w:val="6B893527"/>
     <w:multiLevelType w:val="hybridMultilevel"/>
     <w:tmpl w:val="921478A4"/>
@@ -2348,10 +4614,16 @@
     </w:lvl>
   </w:abstractNum>
   <w:num w:numId="1">
-    <w:abstractNumId w:val="1"/>
+    <w:abstractNumId w:val="3"/>
   </w:num>
   <w:num w:numId="2">
+    <w:abstractNumId w:val="2"/>
+  </w:num>
+  <w:num w:numId="3">
     <w:abstractNumId w:val="0"/>
+  </w:num>
+  <w:num w:numId="4">
+    <w:abstractNumId w:val="1"/>
   </w:num>
 </w:numbering>
 </file>
@@ -2373,7 +4645,7 @@
       </w:pPr>
     </w:pPrDefault>
   </w:docDefaults>
-  <w:latentStyles w:defLockedState="0" w:defUIPriority="99" w:defSemiHidden="1" w:defUnhideWhenUsed="1" w:defQFormat="0" w:count="276">
+  <w:latentStyles w:defLockedState="0" w:defUIPriority="99" w:defSemiHidden="1" w:defUnhideWhenUsed="1" w:defQFormat="0" w:count="267">
     <w:lsdException w:name="Normal" w:semiHidden="0" w:uiPriority="0" w:unhideWhenUsed="0" w:qFormat="1"/>
     <w:lsdException w:name="heading 1" w:semiHidden="0" w:uiPriority="9" w:unhideWhenUsed="0" w:qFormat="1"/>
     <w:lsdException w:name="heading 2" w:uiPriority="9" w:qFormat="1"/>
@@ -2515,7 +4787,10 @@
   <w:style w:type="paragraph" w:default="1" w:styleId="Normal">
     <w:name w:val="Normal"/>
     <w:qFormat/>
-    <w:rsid w:val="00ED099F"/>
+    <w:rsid w:val="00DA1514"/>
+    <w:pPr>
+      <w:spacing w:line="480" w:lineRule="auto"/>
+    </w:pPr>
     <w:rPr>
       <w:sz w:val="24"/>
     </w:rPr>
@@ -2916,7 +5191,7 @@
 </file>
 
 <file path=word/stylesWithEffects.xml><?xml version="1.0" encoding="utf-8"?>
-<w:styles xmlns:wpc="http://schemas.microsoft.com/office/word/2010/wordprocessingCanvas" xmlns:mo="http://schemas.microsoft.com/office/mac/office/2008/main" xmlns:mc="http://schemas.openxmlformats.org/markup-compatibility/2006" xmlns:mv="urn:schemas-microsoft-com:mac:vml" xmlns:o="urn:schemas-microsoft-com:office:office" xmlns:r="http://schemas.openxmlformats.org/officeDocument/2006/relationships" xmlns:m="http://schemas.openxmlformats.org/officeDocument/2006/math" xmlns:v="urn:schemas-microsoft-com:vml" xmlns:wp14="http://schemas.microsoft.com/office/word/2010/wordprocessingDrawing" xmlns:wp="http://schemas.openxmlformats.org/drawingml/2006/wordprocessingDrawing" xmlns:w10="urn:schemas-microsoft-com:office:word" xmlns:w="http://schemas.openxmlformats.org/wordprocessingml/2006/main" xmlns:w14="http://schemas.microsoft.com/office/word/2010/wordml" xmlns:wpg="http://schemas.microsoft.com/office/word/2010/wordprocessingGroup" xmlns:wpi="http://schemas.microsoft.com/office/word/2010/wordprocessingInk" xmlns:wne="http://schemas.microsoft.com/office/word/2006/wordml" xmlns:wps="http://schemas.microsoft.com/office/word/2010/wordprocessingShape" mc:Ignorable="w14 wp14">
+<w:styles xmlns:wpc="http://schemas.microsoft.com/office/word/2010/wordprocessingCanvas" xmlns:mc="http://schemas.openxmlformats.org/markup-compatibility/2006" xmlns:o="urn:schemas-microsoft-com:office:office" xmlns:r="http://schemas.openxmlformats.org/officeDocument/2006/relationships" xmlns:m="http://schemas.openxmlformats.org/officeDocument/2006/math" xmlns:v="urn:schemas-microsoft-com:vml" xmlns:wp14="http://schemas.microsoft.com/office/word/2010/wordprocessingDrawing" xmlns:wp="http://schemas.openxmlformats.org/drawingml/2006/wordprocessingDrawing" xmlns:w10="urn:schemas-microsoft-com:office:word" xmlns:w="http://schemas.openxmlformats.org/wordprocessingml/2006/main" xmlns:w14="http://schemas.microsoft.com/office/word/2010/wordml" xmlns:wpg="http://schemas.microsoft.com/office/word/2010/wordprocessingGroup" xmlns:wpi="http://schemas.microsoft.com/office/word/2010/wordprocessingInk" xmlns:wne="http://schemas.microsoft.com/office/word/2006/wordml" xmlns:wps="http://schemas.microsoft.com/office/word/2010/wordprocessingShape" mc:Ignorable="w14 wp14">
   <w:docDefaults>
     <w:rPrDefault>
       <w:rPr>
@@ -2932,7 +5207,7 @@
       </w:pPr>
     </w:pPrDefault>
   </w:docDefaults>
-  <w:latentStyles w:defLockedState="0" w:defUIPriority="99" w:defSemiHidden="1" w:defUnhideWhenUsed="1" w:defQFormat="0" w:count="276">
+  <w:latentStyles w:defLockedState="0" w:defUIPriority="99" w:defSemiHidden="1" w:defUnhideWhenUsed="1" w:defQFormat="0" w:count="267">
     <w:lsdException w:name="Normal" w:semiHidden="0" w:uiPriority="0" w:unhideWhenUsed="0" w:qFormat="1"/>
     <w:lsdException w:name="heading 1" w:semiHidden="0" w:uiPriority="9" w:unhideWhenUsed="0" w:qFormat="1"/>
     <w:lsdException w:name="heading 2" w:uiPriority="9" w:qFormat="1"/>
@@ -3074,7 +5349,10 @@
   <w:style w:type="paragraph" w:default="1" w:styleId="Normal">
     <w:name w:val="Normal"/>
     <w:qFormat/>
-    <w:rsid w:val="00ED099F"/>
+    <w:rsid w:val="00DA1514"/>
+    <w:pPr>
+      <w:spacing w:line="480" w:lineRule="auto"/>
+    </w:pPr>
     <w:rPr>
       <w:sz w:val="24"/>
     </w:rPr>
@@ -3764,7 +6042,7 @@
 </file>
 
 <file path=customXml/itemProps1.xml><?xml version="1.0" encoding="utf-8"?>
-<ds:datastoreItem xmlns:ds="http://schemas.openxmlformats.org/officeDocument/2006/customXml" ds:itemID="{AD43FD2C-6623-D24D-9ED4-E6602C21C2AC}">
+<ds:datastoreItem xmlns:ds="http://schemas.openxmlformats.org/officeDocument/2006/customXml" ds:itemID="{9C1AA64F-F90F-4A23-A0A8-865B0229CC60}">
   <ds:schemaRefs>
     <ds:schemaRef ds:uri="http://schemas.openxmlformats.org/officeDocument/2006/bibliography"/>
   </ds:schemaRefs>

</xml_diff>